<commit_message>
DEKSTOP PHPword added -> test OK
</commit_message>
<xml_diff>
--- a/assets/files/templates/DEVIS_CHRISBDEV_TEMPLATE.docx
+++ b/assets/files/templates/DEVIS_CHRISBDEV_TEMPLATE.docx
@@ -362,25 +362,7 @@
                                   <w:b/>
                                   <w:color w:val="FFFFFF" w:themeColor="background1"/>
                                 </w:rPr>
-                                <w:t>Nom   ${</w:t>
-                              </w:r>
-                              <w:proofErr w:type="spellStart"/>
-                              <w:r>
-                                <w:rPr>
-                                  <w:rFonts w:ascii="Open Sans" w:eastAsia="Open Sans" w:hAnsi="Open Sans" w:cs="Open Sans"/>
-                                  <w:b/>
-                                  <w:color w:val="FFFFFF" w:themeColor="background1"/>
-                                </w:rPr>
-                                <w:t>client_name</w:t>
-                              </w:r>
-                              <w:proofErr w:type="spellEnd"/>
-                              <w:r>
-                                <w:rPr>
-                                  <w:rFonts w:ascii="Open Sans" w:eastAsia="Open Sans" w:hAnsi="Open Sans" w:cs="Open Sans"/>
-                                  <w:b/>
-                                  <w:color w:val="FFFFFF" w:themeColor="background1"/>
-                                </w:rPr>
-                                <w:t>}</w:t>
+                                <w:t>Nom   ${client_name}</w:t>
                               </w:r>
                             </w:p>
                           </w:txbxContent>
@@ -763,25 +745,7 @@
                             <w:b/>
                             <w:color w:val="FFFFFF" w:themeColor="background1"/>
                           </w:rPr>
-                          <w:t>Nom   ${</w:t>
-                        </w:r>
-                        <w:proofErr w:type="spellStart"/>
-                        <w:r>
-                          <w:rPr>
-                            <w:rFonts w:ascii="Open Sans" w:eastAsia="Open Sans" w:hAnsi="Open Sans" w:cs="Open Sans"/>
-                            <w:b/>
-                            <w:color w:val="FFFFFF" w:themeColor="background1"/>
-                          </w:rPr>
-                          <w:t>client_name</w:t>
-                        </w:r>
-                        <w:proofErr w:type="spellEnd"/>
-                        <w:r>
-                          <w:rPr>
-                            <w:rFonts w:ascii="Open Sans" w:eastAsia="Open Sans" w:hAnsi="Open Sans" w:cs="Open Sans"/>
-                            <w:b/>
-                            <w:color w:val="FFFFFF" w:themeColor="background1"/>
-                          </w:rPr>
-                          <w:t>}</w:t>
+                          <w:t>Nom   ${client_name}</w:t>
                         </w:r>
                       </w:p>
                     </w:txbxContent>
@@ -949,7 +913,15 @@
           <w:b/>
           <w:sz w:val="28"/>
         </w:rPr>
-        <w:t>Date :      ${date}</w:t>
+        <w:t xml:space="preserve">Date : </w:t>
+      </w:r>
+      <w:r>
+        <w:rPr>
+          <w:rFonts w:ascii="Amiko" w:eastAsia="Amiko" w:hAnsi="Amiko" w:cs="Amiko"/>
+          <w:bCs/>
+          <w:sz w:val="28"/>
+        </w:rPr>
+        <w:t>${date}</w:t>
       </w:r>
     </w:p>
     <w:p>
@@ -1103,13 +1075,7 @@
                               <w:jc w:val="center"/>
                             </w:pPr>
                             <w:r>
-                              <w:t>${</w:t>
-                            </w:r>
-                            <w:r>
-                              <w:t>quantity</w:t>
-                            </w:r>
-                            <w:r>
-                              <w:t>_1}</w:t>
+                              <w:t>${quantity_1}</w:t>
                             </w:r>
                           </w:p>
                         </w:txbxContent>
@@ -1139,13 +1105,7 @@
                         <w:jc w:val="center"/>
                       </w:pPr>
                       <w:r>
-                        <w:t>${</w:t>
-                      </w:r>
-                      <w:r>
-                        <w:t>quantity</w:t>
-                      </w:r>
-                      <w:r>
-                        <w:t>_1}</w:t>
+                        <w:t>${quantity_1}</w:t>
                       </w:r>
                     </w:p>
                   </w:txbxContent>
@@ -1206,19 +1166,7 @@
                               <w:jc w:val="center"/>
                             </w:pPr>
                             <w:r>
-                              <w:t>${</w:t>
-                            </w:r>
-                            <w:r>
-                              <w:t>price_unit</w:t>
-                            </w:r>
-                            <w:r>
-                              <w:t>_</w:t>
-                            </w:r>
-                            <w:r>
-                              <w:t>ht_</w:t>
-                            </w:r>
-                            <w:r>
-                              <w:t>1}</w:t>
+                              <w:t>${price_unit_ht_1}</w:t>
                             </w:r>
                           </w:p>
                         </w:txbxContent>
@@ -1248,19 +1196,7 @@
                         <w:jc w:val="center"/>
                       </w:pPr>
                       <w:r>
-                        <w:t>${</w:t>
-                      </w:r>
-                      <w:r>
-                        <w:t>price_unit</w:t>
-                      </w:r>
-                      <w:r>
-                        <w:t>_</w:t>
-                      </w:r>
-                      <w:r>
-                        <w:t>ht_</w:t>
-                      </w:r>
-                      <w:r>
-                        <w:t>1}</w:t>
+                        <w:t>${price_unit_ht_1}</w:t>
                       </w:r>
                     </w:p>
                   </w:txbxContent>
@@ -1321,13 +1257,7 @@
                               <w:jc w:val="center"/>
                             </w:pPr>
                             <w:r>
-                              <w:t>${</w:t>
-                            </w:r>
-                            <w:r>
-                              <w:t>total_ht</w:t>
-                            </w:r>
-                            <w:r>
-                              <w:t>_1}</w:t>
+                              <w:t>${total_ht_1}</w:t>
                             </w:r>
                           </w:p>
                         </w:txbxContent>
@@ -1357,13 +1287,7 @@
                         <w:jc w:val="center"/>
                       </w:pPr>
                       <w:r>
-                        <w:t>${</w:t>
-                      </w:r>
-                      <w:r>
-                        <w:t>total_ht</w:t>
-                      </w:r>
-                      <w:r>
-                        <w:t>_1}</w:t>
+                        <w:t>${total_ht_1}</w:t>
                       </w:r>
                     </w:p>
                   </w:txbxContent>
@@ -2626,23 +2550,7 @@
                 <w:rFonts w:ascii="Open Sans" w:eastAsia="Open Sans" w:hAnsi="Open Sans" w:cs="Open Sans"/>
                 <w:b/>
               </w:rPr>
-              <w:t>${</w:t>
-            </w:r>
-            <w:proofErr w:type="spellStart"/>
-            <w:r>
-              <w:rPr>
-                <w:rFonts w:ascii="Open Sans" w:eastAsia="Open Sans" w:hAnsi="Open Sans" w:cs="Open Sans"/>
-                <w:b/>
-              </w:rPr>
-              <w:t>total_ht</w:t>
-            </w:r>
-            <w:proofErr w:type="spellEnd"/>
-            <w:r>
-              <w:rPr>
-                <w:rFonts w:ascii="Open Sans" w:eastAsia="Open Sans" w:hAnsi="Open Sans" w:cs="Open Sans"/>
-                <w:b/>
-              </w:rPr>
-              <w:t>}</w:t>
+              <w:t>${total_ht}</w:t>
             </w:r>
           </w:p>
         </w:tc>
@@ -2734,23 +2642,7 @@
           <w:rFonts w:ascii="Open Sans" w:eastAsia="Open Sans" w:hAnsi="Open Sans" w:cs="Open Sans"/>
           <w:b/>
         </w:rPr>
-        <w:t>${</w:t>
-      </w:r>
-      <w:proofErr w:type="spellStart"/>
-      <w:r>
-        <w:rPr>
-          <w:rFonts w:ascii="Open Sans" w:eastAsia="Open Sans" w:hAnsi="Open Sans" w:cs="Open Sans"/>
-          <w:b/>
-        </w:rPr>
-        <w:t>account</w:t>
-      </w:r>
-      <w:proofErr w:type="spellEnd"/>
-      <w:r>
-        <w:rPr>
-          <w:rFonts w:ascii="Open Sans" w:eastAsia="Open Sans" w:hAnsi="Open Sans" w:cs="Open Sans"/>
-          <w:b/>
-        </w:rPr>
-        <w:t>}</w:t>
+        <w:t>${account}</w:t>
       </w:r>
     </w:p>
     <w:p>
@@ -2927,51 +2819,7 @@
           <w:sz w:val="26"/>
           <w:lang w:val="en-US"/>
         </w:rPr>
-        <w:t xml:space="preserve">C O </w:t>
-      </w:r>
-      <w:proofErr w:type="spellStart"/>
-      <w:r>
-        <w:rPr>
-          <w:rFonts w:ascii="Amiko" w:eastAsia="Amiko" w:hAnsi="Amiko" w:cs="Amiko"/>
-          <w:b/>
-          <w:color w:val="262626"/>
-          <w:sz w:val="26"/>
-          <w:lang w:val="en-US"/>
-        </w:rPr>
-        <w:t>O</w:t>
-      </w:r>
-      <w:proofErr w:type="spellEnd"/>
-      <w:r>
-        <w:rPr>
-          <w:rFonts w:ascii="Amiko" w:eastAsia="Amiko" w:hAnsi="Amiko" w:cs="Amiko"/>
-          <w:b/>
-          <w:color w:val="262626"/>
-          <w:sz w:val="26"/>
-          <w:lang w:val="en-US"/>
-        </w:rPr>
-        <w:t xml:space="preserve"> R D O N </w:t>
-      </w:r>
-      <w:proofErr w:type="spellStart"/>
-      <w:r>
-        <w:rPr>
-          <w:rFonts w:ascii="Amiko" w:eastAsia="Amiko" w:hAnsi="Amiko" w:cs="Amiko"/>
-          <w:b/>
-          <w:color w:val="262626"/>
-          <w:sz w:val="26"/>
-          <w:lang w:val="en-US"/>
-        </w:rPr>
-        <w:t>N</w:t>
-      </w:r>
-      <w:proofErr w:type="spellEnd"/>
-      <w:r>
-        <w:rPr>
-          <w:rFonts w:ascii="Amiko" w:eastAsia="Amiko" w:hAnsi="Amiko" w:cs="Amiko"/>
-          <w:b/>
-          <w:color w:val="262626"/>
-          <w:sz w:val="26"/>
-          <w:lang w:val="en-US"/>
-        </w:rPr>
-        <w:t xml:space="preserve"> É E S B A N C A I R E S</w:t>
+        <w:t>C O O R D O N N É E S B A N C A I R E S</w:t>
       </w:r>
     </w:p>
     <w:p>
@@ -3179,7 +3027,6 @@
         </w:rPr>
         <w:t xml:space="preserve">W W </w:t>
       </w:r>
-      <w:proofErr w:type="spellStart"/>
       <w:proofErr w:type="gramStart"/>
       <w:r>
         <w:rPr>
@@ -3188,9 +3035,9 @@
           <w:sz w:val="20"/>
           <w:lang w:val="en-US"/>
         </w:rPr>
-        <w:t>W</w:t>
+        <w:t>W .</w:t>
       </w:r>
-      <w:proofErr w:type="spellEnd"/>
+      <w:proofErr w:type="gramEnd"/>
       <w:r>
         <w:rPr>
           <w:rFonts w:ascii="Amiko" w:eastAsia="Amiko" w:hAnsi="Amiko" w:cs="Amiko"/>
@@ -3198,9 +3045,9 @@
           <w:sz w:val="20"/>
           <w:lang w:val="en-US"/>
         </w:rPr>
-        <w:t xml:space="preserve"> .</w:t>
+        <w:t xml:space="preserve"> C H R I S B D E </w:t>
       </w:r>
-      <w:proofErr w:type="gramEnd"/>
+      <w:proofErr w:type="gramStart"/>
       <w:r>
         <w:rPr>
           <w:rFonts w:ascii="Amiko" w:eastAsia="Amiko" w:hAnsi="Amiko" w:cs="Amiko"/>
@@ -3208,9 +3055,9 @@
           <w:sz w:val="20"/>
           <w:lang w:val="en-US"/>
         </w:rPr>
-        <w:t xml:space="preserve"> C H R I S B D E </w:t>
+        <w:t>V .</w:t>
       </w:r>
-      <w:proofErr w:type="gramStart"/>
+      <w:proofErr w:type="gramEnd"/>
       <w:r>
         <w:rPr>
           <w:rFonts w:ascii="Amiko" w:eastAsia="Amiko" w:hAnsi="Amiko" w:cs="Amiko"/>
@@ -3218,37 +3065,7 @@
           <w:sz w:val="20"/>
           <w:lang w:val="en-US"/>
         </w:rPr>
-        <w:t>V .</w:t>
-      </w:r>
-      <w:proofErr w:type="gramEnd"/>
-      <w:r>
-        <w:rPr>
-          <w:rFonts w:ascii="Amiko" w:eastAsia="Amiko" w:hAnsi="Amiko" w:cs="Amiko"/>
-          <w:color w:val="C9E265"/>
-          <w:sz w:val="20"/>
-          <w:lang w:val="en-US"/>
-        </w:rPr>
-        <w:t xml:space="preserve"> C O M / C H R I S B D E V E L O P </w:t>
-      </w:r>
-      <w:proofErr w:type="spellStart"/>
-      <w:r>
-        <w:rPr>
-          <w:rFonts w:ascii="Amiko" w:eastAsia="Amiko" w:hAnsi="Amiko" w:cs="Amiko"/>
-          <w:color w:val="C9E265"/>
-          <w:sz w:val="20"/>
-          <w:lang w:val="en-US"/>
-        </w:rPr>
-        <w:t>P</w:t>
-      </w:r>
-      <w:proofErr w:type="spellEnd"/>
-      <w:r>
-        <w:rPr>
-          <w:rFonts w:ascii="Amiko" w:eastAsia="Amiko" w:hAnsi="Amiko" w:cs="Amiko"/>
-          <w:color w:val="C9E265"/>
-          <w:sz w:val="20"/>
-          <w:lang w:val="en-US"/>
-        </w:rPr>
-        <w:t xml:space="preserve"> E U R @ G M A I </w:t>
+        <w:t xml:space="preserve"> C O M / C H R I S B D E V E L O P P E U R @ G M A I </w:t>
       </w:r>
       <w:proofErr w:type="gramStart"/>
       <w:r>
@@ -3307,87 +3124,7 @@
           <w:sz w:val="20"/>
           <w:lang w:val="en-US"/>
         </w:rPr>
-        <w:t xml:space="preserve"> 9 1 1 0 0 C O R B E I L - E S </w:t>
-      </w:r>
-      <w:proofErr w:type="spellStart"/>
-      <w:r>
-        <w:rPr>
-          <w:rFonts w:ascii="Amiko" w:eastAsia="Amiko" w:hAnsi="Amiko" w:cs="Amiko"/>
-          <w:color w:val="C9E265"/>
-          <w:sz w:val="20"/>
-          <w:lang w:val="en-US"/>
-        </w:rPr>
-        <w:t>S</w:t>
-      </w:r>
-      <w:proofErr w:type="spellEnd"/>
-      <w:r>
-        <w:rPr>
-          <w:rFonts w:ascii="Amiko" w:eastAsia="Amiko" w:hAnsi="Amiko" w:cs="Amiko"/>
-          <w:color w:val="C9E265"/>
-          <w:sz w:val="20"/>
-          <w:lang w:val="en-US"/>
-        </w:rPr>
-        <w:t xml:space="preserve"> O N </w:t>
-      </w:r>
-      <w:proofErr w:type="spellStart"/>
-      <w:r>
-        <w:rPr>
-          <w:rFonts w:ascii="Amiko" w:eastAsia="Amiko" w:hAnsi="Amiko" w:cs="Amiko"/>
-          <w:color w:val="C9E265"/>
-          <w:sz w:val="20"/>
-          <w:lang w:val="en-US"/>
-        </w:rPr>
-        <w:t>N</w:t>
-      </w:r>
-      <w:proofErr w:type="spellEnd"/>
-      <w:r>
-        <w:rPr>
-          <w:rFonts w:ascii="Amiko" w:eastAsia="Amiko" w:hAnsi="Amiko" w:cs="Amiko"/>
-          <w:color w:val="C9E265"/>
-          <w:sz w:val="20"/>
-          <w:lang w:val="en-US"/>
-        </w:rPr>
-        <w:t xml:space="preserve"> E S T V A n o n a p </w:t>
-      </w:r>
-      <w:proofErr w:type="spellStart"/>
-      <w:r>
-        <w:rPr>
-          <w:rFonts w:ascii="Amiko" w:eastAsia="Amiko" w:hAnsi="Amiko" w:cs="Amiko"/>
-          <w:color w:val="C9E265"/>
-          <w:sz w:val="20"/>
-          <w:lang w:val="en-US"/>
-        </w:rPr>
-        <w:t>p</w:t>
-      </w:r>
-      <w:proofErr w:type="spellEnd"/>
-      <w:r>
-        <w:rPr>
-          <w:rFonts w:ascii="Amiko" w:eastAsia="Amiko" w:hAnsi="Amiko" w:cs="Amiko"/>
-          <w:color w:val="C9E265"/>
-          <w:sz w:val="20"/>
-          <w:lang w:val="en-US"/>
-        </w:rPr>
-        <w:t xml:space="preserve"> l </w:t>
-      </w:r>
-      <w:proofErr w:type="spellStart"/>
-      <w:r>
-        <w:rPr>
-          <w:rFonts w:ascii="Amiko" w:eastAsia="Amiko" w:hAnsi="Amiko" w:cs="Amiko"/>
-          <w:color w:val="C9E265"/>
-          <w:sz w:val="20"/>
-          <w:lang w:val="en-US"/>
-        </w:rPr>
-        <w:t>i</w:t>
-      </w:r>
-      <w:proofErr w:type="spellEnd"/>
-      <w:r>
-        <w:rPr>
-          <w:rFonts w:ascii="Amiko" w:eastAsia="Amiko" w:hAnsi="Amiko" w:cs="Amiko"/>
-          <w:color w:val="C9E265"/>
-          <w:sz w:val="20"/>
-          <w:lang w:val="en-US"/>
-        </w:rPr>
-        <w:t xml:space="preserve"> c a b l e , a r t . 2 9 3 B d u C G I</w:t>
+        <w:t xml:space="preserve"> 9 1 1 0 0 C O R B E I L - E S S O N N E S T V A n o n a p p l i c a b l e , a r t . 2 9 3 B d u C G I</w:t>
       </w:r>
     </w:p>
     <w:sectPr>

</xml_diff>

<commit_message>
DESKTOP add download pdf -> OK
</commit_message>
<xml_diff>
--- a/assets/files/templates/DEVIS_CHRISBDEV_TEMPLATE.docx
+++ b/assets/files/templates/DEVIS_CHRISBDEV_TEMPLATE.docx
@@ -16,7 +16,7 @@
         <mc:AlternateContent>
           <mc:Choice Requires="wpg">
             <w:drawing>
-              <wp:anchor distT="0" distB="0" distL="114300" distR="114300" simplePos="0" relativeHeight="251658240" behindDoc="0" locked="0" layoutInCell="1" allowOverlap="1" wp14:anchorId="2E11969E" wp14:editId="1AB7AD61">
+              <wp:anchor distT="0" distB="0" distL="114300" distR="114300" simplePos="0" relativeHeight="251658240" behindDoc="0" locked="0" layoutInCell="1" allowOverlap="1" wp14:anchorId="2E11969E" wp14:editId="1F74FDC5">
                 <wp:simplePos x="0" y="0"/>
                 <wp:positionH relativeFrom="page">
                   <wp:posOffset>0</wp:posOffset>
@@ -362,38 +362,41 @@
                                   <w:b/>
                                   <w:color w:val="FFFFFF" w:themeColor="background1"/>
                                 </w:rPr>
-                                <w:t>Nom   ${client_name}</w:t>
+                                <w:t>Nom</w:t>
                               </w:r>
-                            </w:p>
-                          </w:txbxContent>
-                        </wps:txbx>
-                        <wps:bodyPr horzOverflow="overflow" vert="horz" lIns="0" tIns="0" rIns="0" bIns="0" rtlCol="0">
-                          <a:noAutofit/>
-                        </wps:bodyPr>
-                      </wps:wsp>
-                      <wps:wsp>
-                        <wps:cNvPr id="59" name="Rectangle 59"/>
-                        <wps:cNvSpPr/>
-                        <wps:spPr>
-                          <a:xfrm>
-                            <a:off x="1984626" y="916470"/>
-                            <a:ext cx="43265" cy="192513"/>
-                          </a:xfrm>
-                          <a:prstGeom prst="rect">
-                            <a:avLst/>
-                          </a:prstGeom>
-                          <a:ln>
-                            <a:noFill/>
-                          </a:ln>
-                        </wps:spPr>
-                        <wps:txbx>
-                          <w:txbxContent>
-                            <w:p>
                               <w:r>
                                 <w:rPr>
                                   <w:rFonts w:ascii="Open Sans" w:eastAsia="Open Sans" w:hAnsi="Open Sans" w:cs="Open Sans"/>
+                                  <w:b/>
+                                  <w:color w:val="FFFFFF" w:themeColor="background1"/>
                                 </w:rPr>
-                                <w:t>:</w:t>
+                                <w:t> :</w:t>
+                              </w:r>
+                              <w:r>
+                                <w:rPr>
+                                  <w:rFonts w:ascii="Open Sans" w:eastAsia="Open Sans" w:hAnsi="Open Sans" w:cs="Open Sans"/>
+                                  <w:b/>
+                                  <w:color w:val="FFFFFF" w:themeColor="background1"/>
+                                </w:rPr>
+                                <w:t xml:space="preserve">   ${</w:t>
+                              </w:r>
+                              <w:proofErr w:type="spellStart"/>
+                              <w:r>
+                                <w:rPr>
+                                  <w:rFonts w:ascii="Open Sans" w:eastAsia="Open Sans" w:hAnsi="Open Sans" w:cs="Open Sans"/>
+                                  <w:b/>
+                                  <w:color w:val="FFFFFF" w:themeColor="background1"/>
+                                </w:rPr>
+                                <w:t>client_name</w:t>
+                              </w:r>
+                              <w:proofErr w:type="spellEnd"/>
+                              <w:r>
+                                <w:rPr>
+                                  <w:rFonts w:ascii="Open Sans" w:eastAsia="Open Sans" w:hAnsi="Open Sans" w:cs="Open Sans"/>
+                                  <w:b/>
+                                  <w:color w:val="FFFFFF" w:themeColor="background1"/>
+                                </w:rPr>
+                                <w:t>}</w:t>
                               </w:r>
                             </w:p>
                           </w:txbxContent>
@@ -431,38 +434,23 @@
                                   <w:b/>
                                   <w:color w:val="FFFFFF" w:themeColor="background1"/>
                                 </w:rPr>
-                                <w:t>Tel   ${phone}</w:t>
+                                <w:t>Tel</w:t>
                               </w:r>
-                            </w:p>
-                          </w:txbxContent>
-                        </wps:txbx>
-                        <wps:bodyPr horzOverflow="overflow" vert="horz" lIns="0" tIns="0" rIns="0" bIns="0" rtlCol="0">
-                          <a:noAutofit/>
-                        </wps:bodyPr>
-                      </wps:wsp>
-                      <wps:wsp>
-                        <wps:cNvPr id="61" name="Rectangle 61"/>
-                        <wps:cNvSpPr/>
-                        <wps:spPr>
-                          <a:xfrm>
-                            <a:off x="1856229" y="1107130"/>
-                            <a:ext cx="43265" cy="192513"/>
-                          </a:xfrm>
-                          <a:prstGeom prst="rect">
-                            <a:avLst/>
-                          </a:prstGeom>
-                          <a:ln>
-                            <a:noFill/>
-                          </a:ln>
-                        </wps:spPr>
-                        <wps:txbx>
-                          <w:txbxContent>
-                            <w:p>
                               <w:r>
                                 <w:rPr>
                                   <w:rFonts w:ascii="Open Sans" w:eastAsia="Open Sans" w:hAnsi="Open Sans" w:cs="Open Sans"/>
+                                  <w:b/>
+                                  <w:color w:val="FFFFFF" w:themeColor="background1"/>
                                 </w:rPr>
-                                <w:t>:</w:t>
+                                <w:t> :</w:t>
+                              </w:r>
+                              <w:r>
+                                <w:rPr>
+                                  <w:rFonts w:ascii="Open Sans" w:eastAsia="Open Sans" w:hAnsi="Open Sans" w:cs="Open Sans"/>
+                                  <w:b/>
+                                  <w:color w:val="FFFFFF" w:themeColor="background1"/>
+                                </w:rPr>
+                                <w:t xml:space="preserve">   ${phone}</w:t>
                               </w:r>
                             </w:p>
                           </w:txbxContent>
@@ -494,7 +482,6 @@
                                   <w:color w:val="FFFFFF" w:themeColor="background1"/>
                                 </w:rPr>
                               </w:pPr>
-                              <w:proofErr w:type="gramStart"/>
                               <w:r>
                                 <w:rPr>
                                   <w:rFonts w:ascii="Open Sans" w:eastAsia="Open Sans" w:hAnsi="Open Sans" w:cs="Open Sans"/>
@@ -503,45 +490,21 @@
                                 </w:rPr>
                                 <w:t>Email</w:t>
                               </w:r>
-                              <w:proofErr w:type="gramEnd"/>
                               <w:r>
                                 <w:rPr>
                                   <w:rFonts w:ascii="Open Sans" w:eastAsia="Open Sans" w:hAnsi="Open Sans" w:cs="Open Sans"/>
                                   <w:b/>
                                   <w:color w:val="FFFFFF" w:themeColor="background1"/>
                                 </w:rPr>
-                                <w:t xml:space="preserve">   ${email}</w:t>
+                                <w:t> :</w:t>
                               </w:r>
-                            </w:p>
-                          </w:txbxContent>
-                        </wps:txbx>
-                        <wps:bodyPr horzOverflow="overflow" vert="horz" lIns="0" tIns="0" rIns="0" bIns="0" rtlCol="0">
-                          <a:noAutofit/>
-                        </wps:bodyPr>
-                      </wps:wsp>
-                      <wps:wsp>
-                        <wps:cNvPr id="63" name="Rectangle 63"/>
-                        <wps:cNvSpPr/>
-                        <wps:spPr>
-                          <a:xfrm>
-                            <a:off x="2031398" y="1297790"/>
-                            <a:ext cx="43265" cy="192513"/>
-                          </a:xfrm>
-                          <a:prstGeom prst="rect">
-                            <a:avLst/>
-                          </a:prstGeom>
-                          <a:ln>
-                            <a:noFill/>
-                          </a:ln>
-                        </wps:spPr>
-                        <wps:txbx>
-                          <w:txbxContent>
-                            <w:p>
                               <w:r>
                                 <w:rPr>
                                   <w:rFonts w:ascii="Open Sans" w:eastAsia="Open Sans" w:hAnsi="Open Sans" w:cs="Open Sans"/>
+                                  <w:b/>
+                                  <w:color w:val="FFFFFF" w:themeColor="background1"/>
                                 </w:rPr>
-                                <w:t>:</w:t>
+                                <w:t xml:space="preserve">  ${email}</w:t>
                               </w:r>
                             </w:p>
                           </w:txbxContent>
@@ -579,38 +542,23 @@
                                   <w:b/>
                                   <w:color w:val="FFFFFF" w:themeColor="background1"/>
                                 </w:rPr>
-                                <w:t>Adresse   ${adresse}</w:t>
+                                <w:t>Adresse</w:t>
                               </w:r>
-                            </w:p>
-                          </w:txbxContent>
-                        </wps:txbx>
-                        <wps:bodyPr horzOverflow="overflow" vert="horz" lIns="0" tIns="0" rIns="0" bIns="0" rtlCol="0">
-                          <a:noAutofit/>
-                        </wps:bodyPr>
-                      </wps:wsp>
-                      <wps:wsp>
-                        <wps:cNvPr id="65" name="Rectangle 65"/>
-                        <wps:cNvSpPr/>
-                        <wps:spPr>
-                          <a:xfrm>
-                            <a:off x="2194948" y="1488450"/>
-                            <a:ext cx="43265" cy="192513"/>
-                          </a:xfrm>
-                          <a:prstGeom prst="rect">
-                            <a:avLst/>
-                          </a:prstGeom>
-                          <a:ln>
-                            <a:noFill/>
-                          </a:ln>
-                        </wps:spPr>
-                        <wps:txbx>
-                          <w:txbxContent>
-                            <w:p>
                               <w:r>
                                 <w:rPr>
                                   <w:rFonts w:ascii="Open Sans" w:eastAsia="Open Sans" w:hAnsi="Open Sans" w:cs="Open Sans"/>
+                                  <w:b/>
+                                  <w:color w:val="FFFFFF" w:themeColor="background1"/>
                                 </w:rPr>
-                                <w:t>:</w:t>
+                                <w:t> :</w:t>
+                              </w:r>
+                              <w:r>
+                                <w:rPr>
+                                  <w:rFonts w:ascii="Open Sans" w:eastAsia="Open Sans" w:hAnsi="Open Sans" w:cs="Open Sans"/>
+                                  <w:b/>
+                                  <w:color w:val="FFFFFF" w:themeColor="background1"/>
+                                </w:rPr>
+                                <w:t xml:space="preserve">   ${adresse}</w:t>
                               </w:r>
                             </w:p>
                           </w:txbxContent>
@@ -630,7 +578,7 @@
           </mc:Choice>
           <mc:Fallback>
             <w:pict>
-              <v:group w14:anchorId="2E11969E" id="Group 1241" o:spid="_x0000_s1026" style="position:absolute;margin-left:0;margin-top:0;width:594pt;height:146.4pt;z-index:251658240;mso-position-horizontal-relative:page;mso-position-vertical-relative:page;mso-width-relative:margin" coordsize="75438,18592" o:gfxdata="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">
+              <v:group w14:anchorId="2E11969E" id="Group 1241" o:spid="_x0000_s1026" style="position:absolute;margin-left:0;margin-top:0;width:594pt;height:146.4pt;z-index:251658240;mso-position-horizontal-relative:page;mso-position-vertical-relative:page;mso-width-relative:margin" coordsize="75438,18592" o:gfxdata="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">
                 <v:shapetype id="_x0000_t75" coordsize="21600,21600" o:spt="75" o:preferrelative="t" path="m@4@5l@4@11@9@11@9@5xe" filled="f" stroked="f">
                   <v:stroke joinstyle="miter"/>
                   <v:formulas>
@@ -745,27 +693,47 @@
                             <w:b/>
                             <w:color w:val="FFFFFF" w:themeColor="background1"/>
                           </w:rPr>
-                          <w:t>Nom   ${client_name}</w:t>
+                          <w:t>Nom</w:t>
+                        </w:r>
+                        <w:r>
+                          <w:rPr>
+                            <w:rFonts w:ascii="Open Sans" w:eastAsia="Open Sans" w:hAnsi="Open Sans" w:cs="Open Sans"/>
+                            <w:b/>
+                            <w:color w:val="FFFFFF" w:themeColor="background1"/>
+                          </w:rPr>
+                          <w:t> :</w:t>
+                        </w:r>
+                        <w:r>
+                          <w:rPr>
+                            <w:rFonts w:ascii="Open Sans" w:eastAsia="Open Sans" w:hAnsi="Open Sans" w:cs="Open Sans"/>
+                            <w:b/>
+                            <w:color w:val="FFFFFF" w:themeColor="background1"/>
+                          </w:rPr>
+                          <w:t xml:space="preserve">   ${</w:t>
+                        </w:r>
+                        <w:proofErr w:type="spellStart"/>
+                        <w:r>
+                          <w:rPr>
+                            <w:rFonts w:ascii="Open Sans" w:eastAsia="Open Sans" w:hAnsi="Open Sans" w:cs="Open Sans"/>
+                            <w:b/>
+                            <w:color w:val="FFFFFF" w:themeColor="background1"/>
+                          </w:rPr>
+                          <w:t>client_name</w:t>
+                        </w:r>
+                        <w:proofErr w:type="spellEnd"/>
+                        <w:r>
+                          <w:rPr>
+                            <w:rFonts w:ascii="Open Sans" w:eastAsia="Open Sans" w:hAnsi="Open Sans" w:cs="Open Sans"/>
+                            <w:b/>
+                            <w:color w:val="FFFFFF" w:themeColor="background1"/>
+                          </w:rPr>
+                          <w:t>}</w:t>
                         </w:r>
                       </w:p>
                     </w:txbxContent>
                   </v:textbox>
                 </v:rect>
-                <v:rect id="Rectangle 59" o:spid="_x0000_s1035" style="position:absolute;left:19846;top:9164;width:432;height:1925;visibility:visible;mso-wrap-style:square;v-text-anchor:top" o:gfxdata="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" filled="f" stroked="f">
-                  <v:textbox inset="0,0,0,0">
-                    <w:txbxContent>
-                      <w:p>
-                        <w:r>
-                          <w:rPr>
-                            <w:rFonts w:ascii="Open Sans" w:eastAsia="Open Sans" w:hAnsi="Open Sans" w:cs="Open Sans"/>
-                          </w:rPr>
-                          <w:t>:</w:t>
-                        </w:r>
-                      </w:p>
-                    </w:txbxContent>
-                  </v:textbox>
-                </v:rect>
-                <v:rect id="Rectangle 60" o:spid="_x0000_s1036" style="position:absolute;left:16190;top:11071;width:37150;height:2073;visibility:visible;mso-wrap-style:square;v-text-anchor:top" o:gfxdata="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" filled="f" stroked="f">
+                <v:rect id="Rectangle 60" o:spid="_x0000_s1035" style="position:absolute;left:16190;top:11071;width:37150;height:2073;visibility:visible;mso-wrap-style:square;v-text-anchor:top" o:gfxdata="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" filled="f" stroked="f">
                   <v:textbox inset="0,0,0,0">
                     <w:txbxContent>
                       <w:p>
@@ -780,72 +748,29 @@
                             <w:b/>
                             <w:color w:val="FFFFFF" w:themeColor="background1"/>
                           </w:rPr>
-                          <w:t>Tel   ${phone}</w:t>
+                          <w:t>Tel</w:t>
                         </w:r>
-                      </w:p>
-                    </w:txbxContent>
-                  </v:textbox>
-                </v:rect>
-                <v:rect id="Rectangle 61" o:spid="_x0000_s1037" style="position:absolute;left:18562;top:11071;width:432;height:1925;visibility:visible;mso-wrap-style:square;v-text-anchor:top" o:gfxdata="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" filled="f" stroked="f">
-                  <v:textbox inset="0,0,0,0">
-                    <w:txbxContent>
-                      <w:p>
-                        <w:r>
-                          <w:rPr>
-                            <w:rFonts w:ascii="Open Sans" w:eastAsia="Open Sans" w:hAnsi="Open Sans" w:cs="Open Sans"/>
-                          </w:rPr>
-                          <w:t>:</w:t>
-                        </w:r>
-                      </w:p>
-                    </w:txbxContent>
-                  </v:textbox>
-                </v:rect>
-                <v:rect id="Rectangle 62" o:spid="_x0000_s1038" style="position:absolute;left:16190;top:12977;width:37054;height:2072;visibility:visible;mso-wrap-style:square;v-text-anchor:top" o:gfxdata="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" filled="f" stroked="f">
-                  <v:textbox inset="0,0,0,0">
-                    <w:txbxContent>
-                      <w:p>
-                        <w:pPr>
-                          <w:rPr>
-                            <w:color w:val="FFFFFF" w:themeColor="background1"/>
-                          </w:rPr>
-                        </w:pPr>
-                        <w:proofErr w:type="gramStart"/>
                         <w:r>
                           <w:rPr>
                             <w:rFonts w:ascii="Open Sans" w:eastAsia="Open Sans" w:hAnsi="Open Sans" w:cs="Open Sans"/>
                             <w:b/>
                             <w:color w:val="FFFFFF" w:themeColor="background1"/>
                           </w:rPr>
-                          <w:t>Email</w:t>
+                          <w:t> :</w:t>
                         </w:r>
-                        <w:proofErr w:type="gramEnd"/>
                         <w:r>
                           <w:rPr>
                             <w:rFonts w:ascii="Open Sans" w:eastAsia="Open Sans" w:hAnsi="Open Sans" w:cs="Open Sans"/>
                             <w:b/>
                             <w:color w:val="FFFFFF" w:themeColor="background1"/>
                           </w:rPr>
-                          <w:t xml:space="preserve">   ${email}</w:t>
+                          <w:t xml:space="preserve">   ${phone}</w:t>
                         </w:r>
                       </w:p>
                     </w:txbxContent>
                   </v:textbox>
                 </v:rect>
-                <v:rect id="Rectangle 63" o:spid="_x0000_s1039" style="position:absolute;left:20313;top:12977;width:433;height:1926;visibility:visible;mso-wrap-style:square;v-text-anchor:top" o:gfxdata="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" filled="f" stroked="f">
-                  <v:textbox inset="0,0,0,0">
-                    <w:txbxContent>
-                      <w:p>
-                        <w:r>
-                          <w:rPr>
-                            <w:rFonts w:ascii="Open Sans" w:eastAsia="Open Sans" w:hAnsi="Open Sans" w:cs="Open Sans"/>
-                          </w:rPr>
-                          <w:t>:</w:t>
-                        </w:r>
-                      </w:p>
-                    </w:txbxContent>
-                  </v:textbox>
-                </v:rect>
-                <v:rect id="Rectangle 64" o:spid="_x0000_s1040" style="position:absolute;left:16190;top:14884;width:37626;height:1925;visibility:visible;mso-wrap-style:square;v-text-anchor:top" o:gfxdata="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" filled="f" stroked="f">
+                <v:rect id="Rectangle 62" o:spid="_x0000_s1036" style="position:absolute;left:16190;top:12977;width:37054;height:2072;visibility:visible;mso-wrap-style:square;v-text-anchor:top" o:gfxdata="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" filled="f" stroked="f">
                   <v:textbox inset="0,0,0,0">
                     <w:txbxContent>
                       <w:p>
@@ -860,21 +785,60 @@
                             <w:b/>
                             <w:color w:val="FFFFFF" w:themeColor="background1"/>
                           </w:rPr>
-                          <w:t>Adresse   ${adresse}</w:t>
+                          <w:t>Email</w:t>
+                        </w:r>
+                        <w:r>
+                          <w:rPr>
+                            <w:rFonts w:ascii="Open Sans" w:eastAsia="Open Sans" w:hAnsi="Open Sans" w:cs="Open Sans"/>
+                            <w:b/>
+                            <w:color w:val="FFFFFF" w:themeColor="background1"/>
+                          </w:rPr>
+                          <w:t> :</w:t>
+                        </w:r>
+                        <w:r>
+                          <w:rPr>
+                            <w:rFonts w:ascii="Open Sans" w:eastAsia="Open Sans" w:hAnsi="Open Sans" w:cs="Open Sans"/>
+                            <w:b/>
+                            <w:color w:val="FFFFFF" w:themeColor="background1"/>
+                          </w:rPr>
+                          <w:t xml:space="preserve">  ${email}</w:t>
                         </w:r>
                       </w:p>
                     </w:txbxContent>
                   </v:textbox>
                 </v:rect>
-                <v:rect id="Rectangle 65" o:spid="_x0000_s1041" style="position:absolute;left:21949;top:14884;width:433;height:1925;visibility:visible;mso-wrap-style:square;v-text-anchor:top" o:gfxdata="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" filled="f" stroked="f">
+                <v:rect id="Rectangle 64" o:spid="_x0000_s1037" style="position:absolute;left:16190;top:14884;width:37626;height:1925;visibility:visible;mso-wrap-style:square;v-text-anchor:top" o:gfxdata="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" filled="f" stroked="f">
                   <v:textbox inset="0,0,0,0">
                     <w:txbxContent>
                       <w:p>
+                        <w:pPr>
+                          <w:rPr>
+                            <w:color w:val="FFFFFF" w:themeColor="background1"/>
+                          </w:rPr>
+                        </w:pPr>
                         <w:r>
                           <w:rPr>
                             <w:rFonts w:ascii="Open Sans" w:eastAsia="Open Sans" w:hAnsi="Open Sans" w:cs="Open Sans"/>
+                            <w:b/>
+                            <w:color w:val="FFFFFF" w:themeColor="background1"/>
                           </w:rPr>
-                          <w:t>:</w:t>
+                          <w:t>Adresse</w:t>
+                        </w:r>
+                        <w:r>
+                          <w:rPr>
+                            <w:rFonts w:ascii="Open Sans" w:eastAsia="Open Sans" w:hAnsi="Open Sans" w:cs="Open Sans"/>
+                            <w:b/>
+                            <w:color w:val="FFFFFF" w:themeColor="background1"/>
+                          </w:rPr>
+                          <w:t> :</w:t>
+                        </w:r>
+                        <w:r>
+                          <w:rPr>
+                            <w:rFonts w:ascii="Open Sans" w:eastAsia="Open Sans" w:hAnsi="Open Sans" w:cs="Open Sans"/>
+                            <w:b/>
+                            <w:color w:val="FFFFFF" w:themeColor="background1"/>
+                          </w:rPr>
+                          <w:t xml:space="preserve">   ${adresse}</w:t>
                         </w:r>
                       </w:p>
                     </w:txbxContent>
@@ -1006,7 +970,7 @@
                 <v:stroke joinstyle="miter"/>
                 <v:path gradientshapeok="t" o:connecttype="rect"/>
               </v:shapetype>
-              <v:shape id="Zone de texte 2" o:spid="_x0000_s1042" type="#_x0000_t202" style="position:absolute;left:0;text-align:left;margin-left:2.05pt;margin-top:30.65pt;width:142.35pt;height:73.65pt;z-index:251661312;visibility:visible;mso-wrap-style:square;mso-width-percent:0;mso-height-percent:0;mso-wrap-distance-left:9pt;mso-wrap-distance-top:3.6pt;mso-wrap-distance-right:9pt;mso-wrap-distance-bottom:3.6pt;mso-position-horizontal:absolute;mso-position-horizontal-relative:text;mso-position-vertical:absolute;mso-position-vertical-relative:text;mso-width-percent:0;mso-height-percent:0;mso-width-relative:margin;mso-height-relative:margin;v-text-anchor:middle" o:gfxdata="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" filled="f" stroked="f">
+              <v:shape id="Zone de texte 2" o:spid="_x0000_s1038" type="#_x0000_t202" style="position:absolute;left:0;text-align:left;margin-left:2.05pt;margin-top:30.65pt;width:142.35pt;height:73.65pt;z-index:251661312;visibility:visible;mso-wrap-style:square;mso-width-percent:0;mso-height-percent:0;mso-wrap-distance-left:9pt;mso-wrap-distance-top:3.6pt;mso-wrap-distance-right:9pt;mso-wrap-distance-bottom:3.6pt;mso-position-horizontal:absolute;mso-position-horizontal-relative:text;mso-position-vertical:absolute;mso-position-vertical-relative:text;mso-width-percent:0;mso-height-percent:0;mso-width-relative:margin;mso-height-relative:margin;v-text-anchor:middle" o:gfxdata="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" filled="f" stroked="f">
                 <v:textbox>
                   <w:txbxContent>
                     <w:p>
@@ -1097,7 +1061,7 @@
           </mc:Choice>
           <mc:Fallback>
             <w:pict>
-              <v:shape w14:anchorId="1934088D" id="_x0000_s1043" type="#_x0000_t202" style="position:absolute;left:0;text-align:left;margin-left:146.8pt;margin-top:32.05pt;width:139.8pt;height:73.65pt;z-index:251663360;visibility:visible;mso-wrap-style:square;mso-width-percent:0;mso-height-percent:0;mso-wrap-distance-left:9pt;mso-wrap-distance-top:3.6pt;mso-wrap-distance-right:9pt;mso-wrap-distance-bottom:3.6pt;mso-position-horizontal:absolute;mso-position-horizontal-relative:text;mso-position-vertical:absolute;mso-position-vertical-relative:text;mso-width-percent:0;mso-height-percent:0;mso-width-relative:margin;mso-height-relative:margin;v-text-anchor:middle" o:gfxdata="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" filled="f" stroked="f">
+              <v:shape w14:anchorId="1934088D" id="_x0000_s1039" type="#_x0000_t202" style="position:absolute;left:0;text-align:left;margin-left:146.8pt;margin-top:32.05pt;width:139.8pt;height:73.65pt;z-index:251663360;visibility:visible;mso-wrap-style:square;mso-width-percent:0;mso-height-percent:0;mso-wrap-distance-left:9pt;mso-wrap-distance-top:3.6pt;mso-wrap-distance-right:9pt;mso-wrap-distance-bottom:3.6pt;mso-position-horizontal:absolute;mso-position-horizontal-relative:text;mso-position-vertical:absolute;mso-position-vertical-relative:text;mso-width-percent:0;mso-height-percent:0;mso-width-relative:margin;mso-height-relative:margin;v-text-anchor:middle" o:gfxdata="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" filled="f" stroked="f">
                 <v:textbox>
                   <w:txbxContent>
                     <w:p>
@@ -1188,7 +1152,7 @@
           </mc:Choice>
           <mc:Fallback>
             <w:pict>
-              <v:shape w14:anchorId="162DE22A" id="_x0000_s1044" type="#_x0000_t202" style="position:absolute;left:0;text-align:left;margin-left:288.95pt;margin-top:31.7pt;width:139.8pt;height:73.65pt;z-index:251665408;visibility:visible;mso-wrap-style:square;mso-width-percent:0;mso-height-percent:0;mso-wrap-distance-left:9pt;mso-wrap-distance-top:3.6pt;mso-wrap-distance-right:9pt;mso-wrap-distance-bottom:3.6pt;mso-position-horizontal:absolute;mso-position-horizontal-relative:text;mso-position-vertical:absolute;mso-position-vertical-relative:text;mso-width-percent:0;mso-height-percent:0;mso-width-relative:margin;mso-height-relative:margin;v-text-anchor:middle" o:gfxdata="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" filled="f" stroked="f">
+              <v:shape w14:anchorId="162DE22A" id="_x0000_s1040" type="#_x0000_t202" style="position:absolute;left:0;text-align:left;margin-left:288.95pt;margin-top:31.7pt;width:139.8pt;height:73.65pt;z-index:251665408;visibility:visible;mso-wrap-style:square;mso-width-percent:0;mso-height-percent:0;mso-wrap-distance-left:9pt;mso-wrap-distance-top:3.6pt;mso-wrap-distance-right:9pt;mso-wrap-distance-bottom:3.6pt;mso-position-horizontal:absolute;mso-position-horizontal-relative:text;mso-position-vertical:absolute;mso-position-vertical-relative:text;mso-width-percent:0;mso-height-percent:0;mso-width-relative:margin;mso-height-relative:margin;v-text-anchor:middle" o:gfxdata="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" filled="f" stroked="f">
                 <v:textbox>
                   <w:txbxContent>
                     <w:p>
@@ -1279,7 +1243,7 @@
           </mc:Choice>
           <mc:Fallback>
             <w:pict>
-              <v:shape w14:anchorId="0F5B44A2" id="_x0000_s1045" type="#_x0000_t202" style="position:absolute;left:0;text-align:left;margin-left:432.65pt;margin-top:31.75pt;width:139.8pt;height:73.65pt;z-index:251667456;visibility:visible;mso-wrap-style:square;mso-width-percent:0;mso-height-percent:0;mso-wrap-distance-left:9pt;mso-wrap-distance-top:3.6pt;mso-wrap-distance-right:9pt;mso-wrap-distance-bottom:3.6pt;mso-position-horizontal:absolute;mso-position-horizontal-relative:text;mso-position-vertical:absolute;mso-position-vertical-relative:text;mso-width-percent:0;mso-height-percent:0;mso-width-relative:margin;mso-height-relative:margin;v-text-anchor:middle" o:gfxdata="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" filled="f" stroked="f">
+              <v:shape w14:anchorId="0F5B44A2" id="_x0000_s1041" type="#_x0000_t202" style="position:absolute;left:0;text-align:left;margin-left:432.65pt;margin-top:31.75pt;width:139.8pt;height:73.65pt;z-index:251667456;visibility:visible;mso-wrap-style:square;mso-width-percent:0;mso-height-percent:0;mso-wrap-distance-left:9pt;mso-wrap-distance-top:3.6pt;mso-wrap-distance-right:9pt;mso-wrap-distance-bottom:3.6pt;mso-position-horizontal:absolute;mso-position-horizontal-relative:text;mso-position-vertical:absolute;mso-position-vertical-relative:text;mso-width-percent:0;mso-height-percent:0;mso-width-relative:margin;mso-height-relative:margin;v-text-anchor:middle" o:gfxdata="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" filled="f" stroked="f">
                 <v:textbox>
                   <w:txbxContent>
                     <w:p>
@@ -2342,12 +2306,12 @@
           </mc:Choice>
           <mc:Fallback>
             <w:pict>
-              <v:group w14:anchorId="73D253C3" id="Group 1242" o:spid="_x0000_s1046" style="width:575.2pt;height:341.9pt;mso-position-horizontal-relative:char;mso-position-vertical-relative:line" coordsize="65639,43421" o:gfxdata="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">
-                <v:shape id="Shape 1397" o:spid="_x0000_s1047" style="position:absolute;width:65619;height:3766;visibility:visible;mso-wrap-style:square;v-text-anchor:top" coordsize="6561959,376639" o:gfxdata="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" path="m,l6561959,r,376639l,376639,,e" fillcolor="#0b0c03" stroked="f" strokeweight="0">
+              <v:group w14:anchorId="73D253C3" id="Group 1242" o:spid="_x0000_s1042" style="width:575.2pt;height:341.9pt;mso-position-horizontal-relative:char;mso-position-vertical-relative:line" coordsize="65639,43421" o:gfxdata="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">
+                <v:shape id="Shape 1397" o:spid="_x0000_s1043" style="position:absolute;width:65619;height:3766;visibility:visible;mso-wrap-style:square;v-text-anchor:top" coordsize="6561959,376639" o:gfxdata="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" path="m,l6561959,r,376639l,376639,,e" fillcolor="#0b0c03" stroked="f" strokeweight="0">
                   <v:stroke miterlimit="83231f" joinstyle="miter"/>
                   <v:path arrowok="t" textboxrect="0,0,6561959,376639"/>
                 </v:shape>
-                <v:rect id="Rectangle 13" o:spid="_x0000_s1048" style="position:absolute;left:3261;top:588;width:13599;height:3173;visibility:visible;mso-wrap-style:square;v-text-anchor:top" o:gfxdata="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" filled="f" stroked="f">
+                <v:rect id="Rectangle 13" o:spid="_x0000_s1044" style="position:absolute;left:3261;top:588;width:13599;height:3173;visibility:visible;mso-wrap-style:square;v-text-anchor:top" o:gfxdata="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" filled="f" stroked="f">
                   <v:textbox inset="0,0,0,0">
                     <w:txbxContent>
                       <w:p>
@@ -2363,7 +2327,7 @@
                     </w:txbxContent>
                   </v:textbox>
                 </v:rect>
-                <v:rect id="Rectangle 14" o:spid="_x0000_s1049" style="position:absolute;left:19845;top:588;width:10413;height:3173;visibility:visible;mso-wrap-style:square;v-text-anchor:top" o:gfxdata="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" filled="f" stroked="f">
+                <v:rect id="Rectangle 14" o:spid="_x0000_s1045" style="position:absolute;left:19845;top:588;width:10413;height:3173;visibility:visible;mso-wrap-style:square;v-text-anchor:top" o:gfxdata="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" filled="f" stroked="f">
                   <v:textbox inset="0,0,0,0">
                     <w:txbxContent>
                       <w:p>
@@ -2379,7 +2343,7 @@
                     </w:txbxContent>
                   </v:textbox>
                 </v:rect>
-                <v:rect id="Rectangle 15" o:spid="_x0000_s1050" style="position:absolute;left:34036;top:588;width:18449;height:3173;visibility:visible;mso-wrap-style:square;v-text-anchor:top" o:gfxdata="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" filled="f" stroked="f">
+                <v:rect id="Rectangle 15" o:spid="_x0000_s1046" style="position:absolute;left:34036;top:588;width:18449;height:3173;visibility:visible;mso-wrap-style:square;v-text-anchor:top" o:gfxdata="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" filled="f" stroked="f">
                   <v:textbox inset="0,0,0,0">
                     <w:txbxContent>
                       <w:p>
@@ -2395,7 +2359,7 @@
                     </w:txbxContent>
                   </v:textbox>
                 </v:rect>
-                <v:rect id="Rectangle 16" o:spid="_x0000_s1051" style="position:absolute;left:47905;top:588;width:666;height:3173;visibility:visible;mso-wrap-style:square;v-text-anchor:top" o:gfxdata="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" filled="f" stroked="f">
+                <v:rect id="Rectangle 16" o:spid="_x0000_s1047" style="position:absolute;left:47905;top:588;width:666;height:3173;visibility:visible;mso-wrap-style:square;v-text-anchor:top" o:gfxdata="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" filled="f" stroked="f">
                   <v:textbox inset="0,0,0,0">
                     <w:txbxContent>
                       <w:p>
@@ -2411,7 +2375,7 @@
                     </w:txbxContent>
                   </v:textbox>
                 </v:rect>
-                <v:rect id="Rectangle 17" o:spid="_x0000_s1052" style="position:absolute;left:54767;top:588;width:10128;height:3173;visibility:visible;mso-wrap-style:square;v-text-anchor:top" o:gfxdata="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" filled="f" stroked="f">
+                <v:rect id="Rectangle 17" o:spid="_x0000_s1048" style="position:absolute;left:54767;top:588;width:10128;height:3173;visibility:visible;mso-wrap-style:square;v-text-anchor:top" o:gfxdata="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" filled="f" stroked="f">
                   <v:textbox inset="0,0,0,0">
                     <w:txbxContent>
                       <w:p>
@@ -2427,47 +2391,47 @@
                     </w:txbxContent>
                   </v:textbox>
                 </v:rect>
-                <v:shape id="Shape 67" o:spid="_x0000_s1053" style="position:absolute;left:28;top:3758;width:32805;height:10195;visibility:visible;mso-wrap-style:square;v-text-anchor:top" coordsize="3280561,1019439" o:gfxdata="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" path="m,l24596,,3280561,r,24593l24596,24593r,970253l3280561,994846r,24593l24596,1019439r-24596,l,994846,,24593,,xe" fillcolor="black" stroked="f" strokeweight="0">
+                <v:shape id="Shape 67" o:spid="_x0000_s1049" style="position:absolute;left:28;top:3758;width:32805;height:10195;visibility:visible;mso-wrap-style:square;v-text-anchor:top" coordsize="3280561,1019439" o:gfxdata="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" path="m,l24596,,3280561,r,24593l24596,24593r,970253l3280561,994846r,24593l24596,1019439r-24596,l,994846,,24593,,xe" fillcolor="black" stroked="f" strokeweight="0">
                   <v:stroke miterlimit="83231f" joinstyle="miter"/>
                   <v:path arrowok="t" textboxrect="0,0,3280561,1019439"/>
                 </v:shape>
-                <v:shape id="Shape 68" o:spid="_x0000_s1054" style="position:absolute;left:32833;top:3758;width:32806;height:10195;visibility:visible;mso-wrap-style:square;v-text-anchor:top" coordsize="3280561,1019439" o:gfxdata="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" path="m,l3255965,r24596,l3280561,24593r,970253l3280561,1019439r-24596,l,1019439,,994846r3255965,l3255965,24593,,24593,,xe" fillcolor="black" stroked="f" strokeweight="0">
+                <v:shape id="Shape 68" o:spid="_x0000_s1050" style="position:absolute;left:32833;top:3758;width:32806;height:10195;visibility:visible;mso-wrap-style:square;v-text-anchor:top" coordsize="3280561,1019439" o:gfxdata="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" path="m,l3255965,r24596,l3280561,24593r,970253l3280561,1019439r-24596,l,1019439,,994846r3255965,l3255965,24593,,24593,,xe" fillcolor="black" stroked="f" strokeweight="0">
                   <v:stroke miterlimit="83231f" joinstyle="miter"/>
                   <v:path arrowok="t" textboxrect="0,0,3280561,1019439"/>
                 </v:shape>
-                <v:shape id="Shape 1398" o:spid="_x0000_s1055" style="position:absolute;left:151;top:13566;width:65365;height:9948;visibility:visible;mso-wrap-style:square;v-text-anchor:top" coordsize="6536526,994846" o:gfxdata="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" path="m,l6536526,r,994846l,994846,,e" fillcolor="#ebebeb" stroked="f" strokeweight="0">
+                <v:shape id="Shape 1398" o:spid="_x0000_s1051" style="position:absolute;left:151;top:13566;width:65365;height:9948;visibility:visible;mso-wrap-style:square;v-text-anchor:top" coordsize="6536526,994846" o:gfxdata="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" path="m,l6536526,r,994846l,994846,,e" fillcolor="#ebebeb" stroked="f" strokeweight="0">
                   <v:stroke miterlimit="83231f" joinstyle="miter"/>
                   <v:path arrowok="t" textboxrect="0,0,6536526,994846"/>
                 </v:shape>
-                <v:shape id="Shape 70" o:spid="_x0000_s1056" style="position:absolute;left:28;top:13443;width:32805;height:10194;visibility:visible;mso-wrap-style:square;v-text-anchor:top" coordsize="3280561,1019439" o:gfxdata="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" path="m,l24596,,3280561,r,24593l24596,24593r,970253l3280561,994846r,24593l24596,1019439r-24596,l,994846,,24593,,xe" fillcolor="black" stroked="f" strokeweight="0">
+                <v:shape id="Shape 70" o:spid="_x0000_s1052" style="position:absolute;left:28;top:13443;width:32805;height:10194;visibility:visible;mso-wrap-style:square;v-text-anchor:top" coordsize="3280561,1019439" o:gfxdata="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" path="m,l24596,,3280561,r,24593l24596,24593r,970253l3280561,994846r,24593l24596,1019439r-24596,l,994846,,24593,,xe" fillcolor="black" stroked="f" strokeweight="0">
                   <v:stroke miterlimit="83231f" joinstyle="miter"/>
                   <v:path arrowok="t" textboxrect="0,0,3280561,1019439"/>
                 </v:shape>
-                <v:shape id="Shape 71" o:spid="_x0000_s1057" style="position:absolute;left:32833;top:13443;width:32806;height:10194;visibility:visible;mso-wrap-style:square;v-text-anchor:top" coordsize="3280561,1019439" o:gfxdata="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" path="m,l3255965,r24596,l3280561,24593r,970253l3280561,1019439r-24596,l,1019439,,994846r3255965,l3255965,24593,,24593,,xe" fillcolor="black" stroked="f" strokeweight="0">
+                <v:shape id="Shape 71" o:spid="_x0000_s1053" style="position:absolute;left:32833;top:13443;width:32806;height:10194;visibility:visible;mso-wrap-style:square;v-text-anchor:top" coordsize="3280561,1019439" o:gfxdata="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" path="m,l3255965,r24596,l3280561,24593r,970253l3280561,1019439r-24596,l,1019439,,994846r3255965,l3255965,24593,,24593,,xe" fillcolor="black" stroked="f" strokeweight="0">
                   <v:stroke miterlimit="83231f" joinstyle="miter"/>
                   <v:path arrowok="t" textboxrect="0,0,3280561,1019439"/>
                 </v:shape>
-                <v:shape id="Shape 1399" o:spid="_x0000_s1058" style="position:absolute;left:166;top:23377;width:65345;height:9949;visibility:visible;mso-wrap-style:square;v-text-anchor:top" coordsize="6534488,994848" o:gfxdata="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" path="m,l6534488,r,994848l,994848,,e" stroked="f" strokeweight="0">
+                <v:shape id="Shape 1399" o:spid="_x0000_s1054" style="position:absolute;left:166;top:23377;width:65345;height:9949;visibility:visible;mso-wrap-style:square;v-text-anchor:top" coordsize="6534488,994848" o:gfxdata="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" path="m,l6534488,r,994848l,994848,,e" stroked="f" strokeweight="0">
                   <v:stroke miterlimit="83231f" joinstyle="miter"/>
                   <v:path arrowok="t" textboxrect="0,0,6534488,994848"/>
                 </v:shape>
-                <v:shape id="Shape 73" o:spid="_x0000_s1059" style="position:absolute;left:43;top:23254;width:32795;height:10195;visibility:visible;mso-wrap-style:square;v-text-anchor:top" coordsize="3279541,1019441" o:gfxdata="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" path="m,l24594,,3279541,r,24593l24594,24593r,970255l3279541,994848r,24593l24594,1019441r-24594,l,994848,,24593,,xe" fillcolor="black" stroked="f" strokeweight="0">
+                <v:shape id="Shape 73" o:spid="_x0000_s1055" style="position:absolute;left:43;top:23254;width:32795;height:10195;visibility:visible;mso-wrap-style:square;v-text-anchor:top" coordsize="3279541,1019441" o:gfxdata="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" path="m,l24594,,3279541,r,24593l24594,24593r,970255l3279541,994848r,24593l24594,1019441r-24594,l,994848,,24593,,xe" fillcolor="black" stroked="f" strokeweight="0">
                   <v:stroke miterlimit="83231f" joinstyle="miter"/>
                   <v:path arrowok="t" textboxrect="0,0,3279541,1019441"/>
                 </v:shape>
-                <v:shape id="Shape 74" o:spid="_x0000_s1060" style="position:absolute;left:32838;top:23254;width:32796;height:10195;visibility:visible;mso-wrap-style:square;v-text-anchor:top" coordsize="3279542,1019441" o:gfxdata="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" path="m,l3254947,r24595,l3279542,24593r,970255l3279542,1019441r-24595,l,1019441,,994848r3254947,l3254947,24593,,24593,,xe" fillcolor="black" stroked="f" strokeweight="0">
+                <v:shape id="Shape 74" o:spid="_x0000_s1056" style="position:absolute;left:32838;top:23254;width:32796;height:10195;visibility:visible;mso-wrap-style:square;v-text-anchor:top" coordsize="3279542,1019441" o:gfxdata="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" path="m,l3254947,r24595,l3279542,24593r,970255l3279542,1019441r-24595,l,1019441,,994848r3254947,l3254947,24593,,24593,,xe" fillcolor="black" stroked="f" strokeweight="0">
                   <v:stroke miterlimit="83231f" joinstyle="miter"/>
                   <v:path arrowok="t" textboxrect="0,0,3279542,1019441"/>
                 </v:shape>
-                <v:shape id="Shape 1400" o:spid="_x0000_s1061" style="position:absolute;left:151;top:33350;width:65365;height:9948;visibility:visible;mso-wrap-style:square;v-text-anchor:top" coordsize="6536526,994847" o:gfxdata="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" path="m,l6536526,r,994847l,994847,,e" fillcolor="#ebebeb" stroked="f" strokeweight="0">
+                <v:shape id="Shape 1400" o:spid="_x0000_s1057" style="position:absolute;left:151;top:33350;width:65365;height:9948;visibility:visible;mso-wrap-style:square;v-text-anchor:top" coordsize="6536526,994847" o:gfxdata="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" path="m,l6536526,r,994847l,994847,,e" fillcolor="#ebebeb" stroked="f" strokeweight="0">
                   <v:stroke miterlimit="83231f" joinstyle="miter"/>
                   <v:path arrowok="t" textboxrect="0,0,6536526,994847"/>
                 </v:shape>
-                <v:shape id="Shape 76" o:spid="_x0000_s1062" style="position:absolute;left:28;top:33227;width:32805;height:10194;visibility:visible;mso-wrap-style:square;v-text-anchor:top" coordsize="3280561,1019439" o:gfxdata="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" path="m,l24596,,3280561,r,24593l24596,24593r,970253l3280561,994846r,24593l24596,1019439r-24596,l,994846,,24593,,xe" fillcolor="black" stroked="f" strokeweight="0">
+                <v:shape id="Shape 76" o:spid="_x0000_s1058" style="position:absolute;left:28;top:33227;width:32805;height:10194;visibility:visible;mso-wrap-style:square;v-text-anchor:top" coordsize="3280561,1019439" o:gfxdata="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" path="m,l24596,,3280561,r,24593l24596,24593r,970253l3280561,994846r,24593l24596,1019439r-24596,l,994846,,24593,,xe" fillcolor="black" stroked="f" strokeweight="0">
                   <v:stroke miterlimit="83231f" joinstyle="miter"/>
                   <v:path arrowok="t" textboxrect="0,0,3280561,1019439"/>
                 </v:shape>
-                <v:shape id="Shape 77" o:spid="_x0000_s1063" style="position:absolute;left:32833;top:33227;width:32806;height:10194;visibility:visible;mso-wrap-style:square;v-text-anchor:top" coordsize="3280561,1019439" o:gfxdata="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" path="m,l3255965,r24596,l3280561,24593r,970253l3280561,1019439r-24596,l,1019439,,994846r3255965,l3255965,24593,,24593,,xe" fillcolor="black" stroked="f" strokeweight="0">
+                <v:shape id="Shape 77" o:spid="_x0000_s1059" style="position:absolute;left:32833;top:33227;width:32806;height:10194;visibility:visible;mso-wrap-style:square;v-text-anchor:top" coordsize="3280561,1019439" o:gfxdata="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" path="m,l3255965,r24596,l3280561,24593r,970253l3280561,1019439r-24596,l,1019439,,994846r3255965,l3255965,24593,,24593,,xe" fillcolor="black" stroked="f" strokeweight="0">
                   <v:stroke miterlimit="83231f" joinstyle="miter"/>
                   <v:path arrowok="t" textboxrect="0,0,3280561,1019439"/>
                 </v:shape>
@@ -2550,7 +2514,23 @@
                 <w:rFonts w:ascii="Open Sans" w:eastAsia="Open Sans" w:hAnsi="Open Sans" w:cs="Open Sans"/>
                 <w:b/>
               </w:rPr>
-              <w:t>${total_ht}</w:t>
+              <w:t>${</w:t>
+            </w:r>
+            <w:proofErr w:type="spellStart"/>
+            <w:r>
+              <w:rPr>
+                <w:rFonts w:ascii="Open Sans" w:eastAsia="Open Sans" w:hAnsi="Open Sans" w:cs="Open Sans"/>
+                <w:b/>
+              </w:rPr>
+              <w:t>total_ht</w:t>
+            </w:r>
+            <w:proofErr w:type="spellEnd"/>
+            <w:r>
+              <w:rPr>
+                <w:rFonts w:ascii="Open Sans" w:eastAsia="Open Sans" w:hAnsi="Open Sans" w:cs="Open Sans"/>
+                <w:b/>
+              </w:rPr>
+              <w:t>}</w:t>
             </w:r>
           </w:p>
         </w:tc>
@@ -2642,7 +2622,23 @@
           <w:rFonts w:ascii="Open Sans" w:eastAsia="Open Sans" w:hAnsi="Open Sans" w:cs="Open Sans"/>
           <w:b/>
         </w:rPr>
-        <w:t>${account}</w:t>
+        <w:t>${</w:t>
+      </w:r>
+      <w:proofErr w:type="spellStart"/>
+      <w:r>
+        <w:rPr>
+          <w:rFonts w:ascii="Open Sans" w:eastAsia="Open Sans" w:hAnsi="Open Sans" w:cs="Open Sans"/>
+          <w:b/>
+        </w:rPr>
+        <w:t>account</w:t>
+      </w:r>
+      <w:proofErr w:type="spellEnd"/>
+      <w:r>
+        <w:rPr>
+          <w:rFonts w:ascii="Open Sans" w:eastAsia="Open Sans" w:hAnsi="Open Sans" w:cs="Open Sans"/>
+          <w:b/>
+        </w:rPr>
+        <w:t>}</w:t>
       </w:r>
     </w:p>
     <w:p>
@@ -2819,7 +2815,51 @@
           <w:sz w:val="26"/>
           <w:lang w:val="en-US"/>
         </w:rPr>
-        <w:t>C O O R D O N N É E S B A N C A I R E S</w:t>
+        <w:t xml:space="preserve">C O </w:t>
+      </w:r>
+      <w:proofErr w:type="spellStart"/>
+      <w:r>
+        <w:rPr>
+          <w:rFonts w:ascii="Amiko" w:eastAsia="Amiko" w:hAnsi="Amiko" w:cs="Amiko"/>
+          <w:b/>
+          <w:color w:val="262626"/>
+          <w:sz w:val="26"/>
+          <w:lang w:val="en-US"/>
+        </w:rPr>
+        <w:t>O</w:t>
+      </w:r>
+      <w:proofErr w:type="spellEnd"/>
+      <w:r>
+        <w:rPr>
+          <w:rFonts w:ascii="Amiko" w:eastAsia="Amiko" w:hAnsi="Amiko" w:cs="Amiko"/>
+          <w:b/>
+          <w:color w:val="262626"/>
+          <w:sz w:val="26"/>
+          <w:lang w:val="en-US"/>
+        </w:rPr>
+        <w:t xml:space="preserve"> R D O N </w:t>
+      </w:r>
+      <w:proofErr w:type="spellStart"/>
+      <w:r>
+        <w:rPr>
+          <w:rFonts w:ascii="Amiko" w:eastAsia="Amiko" w:hAnsi="Amiko" w:cs="Amiko"/>
+          <w:b/>
+          <w:color w:val="262626"/>
+          <w:sz w:val="26"/>
+          <w:lang w:val="en-US"/>
+        </w:rPr>
+        <w:t>N</w:t>
+      </w:r>
+      <w:proofErr w:type="spellEnd"/>
+      <w:r>
+        <w:rPr>
+          <w:rFonts w:ascii="Amiko" w:eastAsia="Amiko" w:hAnsi="Amiko" w:cs="Amiko"/>
+          <w:b/>
+          <w:color w:val="262626"/>
+          <w:sz w:val="26"/>
+          <w:lang w:val="en-US"/>
+        </w:rPr>
+        <w:t xml:space="preserve"> É E S B A N C A I R E S</w:t>
       </w:r>
     </w:p>
     <w:p>
@@ -3025,9 +3065,9 @@
           <w:sz w:val="20"/>
           <w:lang w:val="en-US"/>
         </w:rPr>
-        <w:t xml:space="preserve">W W </w:t>
-      </w:r>
-      <w:proofErr w:type="gramStart"/>
+        <w:t xml:space="preserve">W </w:t>
+      </w:r>
+      <w:proofErr w:type="spellStart"/>
       <w:r>
         <w:rPr>
           <w:rFonts w:ascii="Amiko" w:eastAsia="Amiko" w:hAnsi="Amiko" w:cs="Amiko"/>
@@ -3035,9 +3075,9 @@
           <w:sz w:val="20"/>
           <w:lang w:val="en-US"/>
         </w:rPr>
-        <w:t>W .</w:t>
-      </w:r>
-      <w:proofErr w:type="gramEnd"/>
+        <w:t>W</w:t>
+      </w:r>
+      <w:proofErr w:type="spellEnd"/>
       <w:r>
         <w:rPr>
           <w:rFonts w:ascii="Amiko" w:eastAsia="Amiko" w:hAnsi="Amiko" w:cs="Amiko"/>
@@ -3045,9 +3085,9 @@
           <w:sz w:val="20"/>
           <w:lang w:val="en-US"/>
         </w:rPr>
-        <w:t xml:space="preserve"> C H R I S B D E </w:t>
-      </w:r>
-      <w:proofErr w:type="gramStart"/>
+        <w:t xml:space="preserve"> </w:t>
+      </w:r>
+      <w:proofErr w:type="spellStart"/>
       <w:r>
         <w:rPr>
           <w:rFonts w:ascii="Amiko" w:eastAsia="Amiko" w:hAnsi="Amiko" w:cs="Amiko"/>
@@ -3055,9 +3095,9 @@
           <w:sz w:val="20"/>
           <w:lang w:val="en-US"/>
         </w:rPr>
-        <w:t>V .</w:t>
-      </w:r>
-      <w:proofErr w:type="gramEnd"/>
+        <w:t>W</w:t>
+      </w:r>
+      <w:proofErr w:type="spellEnd"/>
       <w:r>
         <w:rPr>
           <w:rFonts w:ascii="Amiko" w:eastAsia="Amiko" w:hAnsi="Amiko" w:cs="Amiko"/>
@@ -3065,9 +3105,9 @@
           <w:sz w:val="20"/>
           <w:lang w:val="en-US"/>
         </w:rPr>
-        <w:t xml:space="preserve"> C O M / C H R I S B D E V E L O P P E U R @ G M A I </w:t>
-      </w:r>
-      <w:proofErr w:type="gramStart"/>
+        <w:t xml:space="preserve"> . C H R I S B D E V . C O M / C H R I S B D E V E L O P </w:t>
+      </w:r>
+      <w:proofErr w:type="spellStart"/>
       <w:r>
         <w:rPr>
           <w:rFonts w:ascii="Amiko" w:eastAsia="Amiko" w:hAnsi="Amiko" w:cs="Amiko"/>
@@ -3075,9 +3115,9 @@
           <w:sz w:val="20"/>
           <w:lang w:val="en-US"/>
         </w:rPr>
-        <w:t>L .</w:t>
-      </w:r>
-      <w:proofErr w:type="gramEnd"/>
+        <w:t>P</w:t>
+      </w:r>
+      <w:proofErr w:type="spellEnd"/>
       <w:r>
         <w:rPr>
           <w:rFonts w:ascii="Amiko" w:eastAsia="Amiko" w:hAnsi="Amiko" w:cs="Amiko"/>
@@ -3085,7 +3125,7 @@
           <w:sz w:val="20"/>
           <w:lang w:val="en-US"/>
         </w:rPr>
-        <w:t xml:space="preserve"> C O M</w:t>
+        <w:t xml:space="preserve"> E U R @ G M A I L . C O M</w:t>
       </w:r>
     </w:p>
     <w:p>
@@ -3104,9 +3144,9 @@
           <w:sz w:val="20"/>
           <w:lang w:val="en-US"/>
         </w:rPr>
-        <w:t xml:space="preserve">0 6 6 0 5 6 7 3 8 2 • 1 3 6 R U E G E O R G E S L E D </w:t>
-      </w:r>
-      <w:proofErr w:type="gramStart"/>
+        <w:t xml:space="preserve">0 6 6 0 5 6 7 3 8 2 • 1 3 6 R U E G E O R G E S L E D U , 9 1 1 0 0 C O R B E I L - E S </w:t>
+      </w:r>
+      <w:proofErr w:type="spellStart"/>
       <w:r>
         <w:rPr>
           <w:rFonts w:ascii="Amiko" w:eastAsia="Amiko" w:hAnsi="Amiko" w:cs="Amiko"/>
@@ -3114,9 +3154,9 @@
           <w:sz w:val="20"/>
           <w:lang w:val="en-US"/>
         </w:rPr>
-        <w:t>U ,</w:t>
-      </w:r>
-      <w:proofErr w:type="gramEnd"/>
+        <w:t>S</w:t>
+      </w:r>
+      <w:proofErr w:type="spellEnd"/>
       <w:r>
         <w:rPr>
           <w:rFonts w:ascii="Amiko" w:eastAsia="Amiko" w:hAnsi="Amiko" w:cs="Amiko"/>
@@ -3124,7 +3164,67 @@
           <w:sz w:val="20"/>
           <w:lang w:val="en-US"/>
         </w:rPr>
-        <w:t xml:space="preserve"> 9 1 1 0 0 C O R B E I L - E S S O N N E S T V A n o n a p p l i c a b l e , a r t . 2 9 3 B d u C G I</w:t>
+        <w:t xml:space="preserve"> O N </w:t>
+      </w:r>
+      <w:proofErr w:type="spellStart"/>
+      <w:r>
+        <w:rPr>
+          <w:rFonts w:ascii="Amiko" w:eastAsia="Amiko" w:hAnsi="Amiko" w:cs="Amiko"/>
+          <w:color w:val="C9E265"/>
+          <w:sz w:val="20"/>
+          <w:lang w:val="en-US"/>
+        </w:rPr>
+        <w:t>N</w:t>
+      </w:r>
+      <w:proofErr w:type="spellEnd"/>
+      <w:r>
+        <w:rPr>
+          <w:rFonts w:ascii="Amiko" w:eastAsia="Amiko" w:hAnsi="Amiko" w:cs="Amiko"/>
+          <w:color w:val="C9E265"/>
+          <w:sz w:val="20"/>
+          <w:lang w:val="en-US"/>
+        </w:rPr>
+        <w:t xml:space="preserve"> E S T V A n o n a p </w:t>
+      </w:r>
+      <w:proofErr w:type="spellStart"/>
+      <w:r>
+        <w:rPr>
+          <w:rFonts w:ascii="Amiko" w:eastAsia="Amiko" w:hAnsi="Amiko" w:cs="Amiko"/>
+          <w:color w:val="C9E265"/>
+          <w:sz w:val="20"/>
+          <w:lang w:val="en-US"/>
+        </w:rPr>
+        <w:t>p</w:t>
+      </w:r>
+      <w:proofErr w:type="spellEnd"/>
+      <w:r>
+        <w:rPr>
+          <w:rFonts w:ascii="Amiko" w:eastAsia="Amiko" w:hAnsi="Amiko" w:cs="Amiko"/>
+          <w:color w:val="C9E265"/>
+          <w:sz w:val="20"/>
+          <w:lang w:val="en-US"/>
+        </w:rPr>
+        <w:t xml:space="preserve"> l </w:t>
+      </w:r>
+      <w:proofErr w:type="spellStart"/>
+      <w:r>
+        <w:rPr>
+          <w:rFonts w:ascii="Amiko" w:eastAsia="Amiko" w:hAnsi="Amiko" w:cs="Amiko"/>
+          <w:color w:val="C9E265"/>
+          <w:sz w:val="20"/>
+          <w:lang w:val="en-US"/>
+        </w:rPr>
+        <w:t>i</w:t>
+      </w:r>
+      <w:proofErr w:type="spellEnd"/>
+      <w:r>
+        <w:rPr>
+          <w:rFonts w:ascii="Amiko" w:eastAsia="Amiko" w:hAnsi="Amiko" w:cs="Amiko"/>
+          <w:color w:val="C9E265"/>
+          <w:sz w:val="20"/>
+          <w:lang w:val="en-US"/>
+        </w:rPr>
+        <w:t xml:space="preserve"> c a b l e , a r t . 2 9 3 B d u C G I</w:t>
       </w:r>
     </w:p>
     <w:sectPr>

</xml_diff>

<commit_message>
DESKTOP maj front pour edit_devis.html.twig
</commit_message>
<xml_diff>
--- a/assets/files/templates/DEVIS_CHRISBDEV_TEMPLATE.docx
+++ b/assets/files/templates/DEVIS_CHRISBDEV_TEMPLATE.docx
@@ -482,6 +482,7 @@
                                   <w:color w:val="FFFFFF" w:themeColor="background1"/>
                                 </w:rPr>
                               </w:pPr>
+                              <w:proofErr w:type="gramStart"/>
                               <w:r>
                                 <w:rPr>
                                   <w:rFonts w:ascii="Open Sans" w:eastAsia="Open Sans" w:hAnsi="Open Sans" w:cs="Open Sans"/>
@@ -490,6 +491,7 @@
                                 </w:rPr>
                                 <w:t>Email</w:t>
                               </w:r>
+                              <w:proofErr w:type="gramEnd"/>
                               <w:r>
                                 <w:rPr>
                                   <w:rFonts w:ascii="Open Sans" w:eastAsia="Open Sans" w:hAnsi="Open Sans" w:cs="Open Sans"/>
@@ -779,6 +781,7 @@
                             <w:color w:val="FFFFFF" w:themeColor="background1"/>
                           </w:rPr>
                         </w:pPr>
+                        <w:proofErr w:type="gramStart"/>
                         <w:r>
                           <w:rPr>
                             <w:rFonts w:ascii="Open Sans" w:eastAsia="Open Sans" w:hAnsi="Open Sans" w:cs="Open Sans"/>
@@ -787,6 +790,7 @@
                           </w:rPr>
                           <w:t>Email</w:t>
                         </w:r>
+                        <w:proofErr w:type="gramEnd"/>
                         <w:r>
                           <w:rPr>
                             <w:rFonts w:ascii="Open Sans" w:eastAsia="Open Sans" w:hAnsi="Open Sans" w:cs="Open Sans"/>
@@ -3087,6 +3091,46 @@
         </w:rPr>
         <w:t xml:space="preserve"> </w:t>
       </w:r>
+      <w:proofErr w:type="gramStart"/>
+      <w:r>
+        <w:rPr>
+          <w:rFonts w:ascii="Amiko" w:eastAsia="Amiko" w:hAnsi="Amiko" w:cs="Amiko"/>
+          <w:color w:val="C9E265"/>
+          <w:sz w:val="20"/>
+          <w:lang w:val="en-US"/>
+        </w:rPr>
+        <w:t>W .</w:t>
+      </w:r>
+      <w:proofErr w:type="gramEnd"/>
+      <w:r>
+        <w:rPr>
+          <w:rFonts w:ascii="Amiko" w:eastAsia="Amiko" w:hAnsi="Amiko" w:cs="Amiko"/>
+          <w:color w:val="C9E265"/>
+          <w:sz w:val="20"/>
+          <w:lang w:val="en-US"/>
+        </w:rPr>
+        <w:t xml:space="preserve"> C H R I S B D E </w:t>
+      </w:r>
+      <w:proofErr w:type="gramStart"/>
+      <w:r>
+        <w:rPr>
+          <w:rFonts w:ascii="Amiko" w:eastAsia="Amiko" w:hAnsi="Amiko" w:cs="Amiko"/>
+          <w:color w:val="C9E265"/>
+          <w:sz w:val="20"/>
+          <w:lang w:val="en-US"/>
+        </w:rPr>
+        <w:t>V .</w:t>
+      </w:r>
+      <w:proofErr w:type="gramEnd"/>
+      <w:r>
+        <w:rPr>
+          <w:rFonts w:ascii="Amiko" w:eastAsia="Amiko" w:hAnsi="Amiko" w:cs="Amiko"/>
+          <w:color w:val="C9E265"/>
+          <w:sz w:val="20"/>
+          <w:lang w:val="en-US"/>
+        </w:rPr>
+        <w:t xml:space="preserve"> C O M / C H R I S B D E V E L O P </w:t>
+      </w:r>
       <w:proofErr w:type="spellStart"/>
       <w:r>
         <w:rPr>
@@ -3095,7 +3139,7 @@
           <w:sz w:val="20"/>
           <w:lang w:val="en-US"/>
         </w:rPr>
-        <w:t>W</w:t>
+        <w:t>P</w:t>
       </w:r>
       <w:proofErr w:type="spellEnd"/>
       <w:r>
@@ -3105,27 +3149,27 @@
           <w:sz w:val="20"/>
           <w:lang w:val="en-US"/>
         </w:rPr>
-        <w:t xml:space="preserve"> . C H R I S B D E V . C O M / C H R I S B D E V E L O P </w:t>
-      </w:r>
-      <w:proofErr w:type="spellStart"/>
-      <w:r>
-        <w:rPr>
-          <w:rFonts w:ascii="Amiko" w:eastAsia="Amiko" w:hAnsi="Amiko" w:cs="Amiko"/>
-          <w:color w:val="C9E265"/>
-          <w:sz w:val="20"/>
-          <w:lang w:val="en-US"/>
-        </w:rPr>
-        <w:t>P</w:t>
-      </w:r>
-      <w:proofErr w:type="spellEnd"/>
-      <w:r>
-        <w:rPr>
-          <w:rFonts w:ascii="Amiko" w:eastAsia="Amiko" w:hAnsi="Amiko" w:cs="Amiko"/>
-          <w:color w:val="C9E265"/>
-          <w:sz w:val="20"/>
-          <w:lang w:val="en-US"/>
-        </w:rPr>
-        <w:t xml:space="preserve"> E U R @ G M A I L . C O M</w:t>
+        <w:t xml:space="preserve"> E U R @ G M A I </w:t>
+      </w:r>
+      <w:proofErr w:type="gramStart"/>
+      <w:r>
+        <w:rPr>
+          <w:rFonts w:ascii="Amiko" w:eastAsia="Amiko" w:hAnsi="Amiko" w:cs="Amiko"/>
+          <w:color w:val="C9E265"/>
+          <w:sz w:val="20"/>
+          <w:lang w:val="en-US"/>
+        </w:rPr>
+        <w:t>L .</w:t>
+      </w:r>
+      <w:proofErr w:type="gramEnd"/>
+      <w:r>
+        <w:rPr>
+          <w:rFonts w:ascii="Amiko" w:eastAsia="Amiko" w:hAnsi="Amiko" w:cs="Amiko"/>
+          <w:color w:val="C9E265"/>
+          <w:sz w:val="20"/>
+          <w:lang w:val="en-US"/>
+        </w:rPr>
+        <w:t xml:space="preserve"> C O M</w:t>
       </w:r>
     </w:p>
     <w:p>
@@ -3134,6 +3178,9 @@
         <w:ind w:left="127" w:hanging="10"/>
         <w:jc w:val="center"/>
         <w:rPr>
+          <w:rFonts w:ascii="Amiko" w:eastAsia="Amiko" w:hAnsi="Amiko" w:cs="Amiko"/>
+          <w:color w:val="C9E265"/>
+          <w:sz w:val="20"/>
           <w:lang w:val="en-US"/>
         </w:rPr>
       </w:pPr>
@@ -3144,7 +3191,117 @@
           <w:sz w:val="20"/>
           <w:lang w:val="en-US"/>
         </w:rPr>
-        <w:t xml:space="preserve">0 6 6 0 5 6 7 3 8 2 • 1 3 6 R U E G E O R G E S L E D U , 9 1 1 0 0 C O R B E I L - E S </w:t>
+        <w:t xml:space="preserve">0 6 6 0 5 6 7 3 8 2 • 1 3 </w:t>
+      </w:r>
+      <w:proofErr w:type="gramStart"/>
+      <w:r>
+        <w:rPr>
+          <w:rFonts w:ascii="Amiko" w:eastAsia="Amiko" w:hAnsi="Amiko" w:cs="Amiko"/>
+          <w:color w:val="C9E265"/>
+          <w:sz w:val="20"/>
+          <w:lang w:val="en-US"/>
+        </w:rPr>
+        <w:t xml:space="preserve">6 </w:t>
+      </w:r>
+      <w:r>
+        <w:rPr>
+          <w:rFonts w:ascii="Amiko" w:eastAsia="Amiko" w:hAnsi="Amiko" w:cs="Amiko"/>
+          <w:color w:val="C9E265"/>
+          <w:sz w:val="20"/>
+          <w:lang w:val="en-US"/>
+        </w:rPr>
+        <w:t xml:space="preserve"> </w:t>
+      </w:r>
+      <w:r>
+        <w:rPr>
+          <w:rFonts w:ascii="Amiko" w:eastAsia="Amiko" w:hAnsi="Amiko" w:cs="Amiko"/>
+          <w:color w:val="C9E265"/>
+          <w:sz w:val="20"/>
+          <w:lang w:val="en-US"/>
+        </w:rPr>
+        <w:t>R</w:t>
+      </w:r>
+      <w:proofErr w:type="gramEnd"/>
+      <w:r>
+        <w:rPr>
+          <w:rFonts w:ascii="Amiko" w:eastAsia="Amiko" w:hAnsi="Amiko" w:cs="Amiko"/>
+          <w:color w:val="C9E265"/>
+          <w:sz w:val="20"/>
+          <w:lang w:val="en-US"/>
+        </w:rPr>
+        <w:t xml:space="preserve"> U E </w:t>
+      </w:r>
+      <w:r>
+        <w:rPr>
+          <w:rFonts w:ascii="Amiko" w:eastAsia="Amiko" w:hAnsi="Amiko" w:cs="Amiko"/>
+          <w:color w:val="C9E265"/>
+          <w:sz w:val="20"/>
+          <w:lang w:val="en-US"/>
+        </w:rPr>
+        <w:t xml:space="preserve"> </w:t>
+      </w:r>
+      <w:r>
+        <w:rPr>
+          <w:rFonts w:ascii="Amiko" w:eastAsia="Amiko" w:hAnsi="Amiko" w:cs="Amiko"/>
+          <w:color w:val="C9E265"/>
+          <w:sz w:val="20"/>
+          <w:lang w:val="en-US"/>
+        </w:rPr>
+        <w:t>G E O R G E S</w:t>
+      </w:r>
+      <w:r>
+        <w:rPr>
+          <w:rFonts w:ascii="Amiko" w:eastAsia="Amiko" w:hAnsi="Amiko" w:cs="Amiko"/>
+          <w:color w:val="C9E265"/>
+          <w:sz w:val="20"/>
+          <w:lang w:val="en-US"/>
+        </w:rPr>
+        <w:t xml:space="preserve"> </w:t>
+      </w:r>
+      <w:r>
+        <w:rPr>
+          <w:rFonts w:ascii="Amiko" w:eastAsia="Amiko" w:hAnsi="Amiko" w:cs="Amiko"/>
+          <w:color w:val="C9E265"/>
+          <w:sz w:val="20"/>
+          <w:lang w:val="en-US"/>
+        </w:rPr>
+        <w:t xml:space="preserve"> L E</w:t>
+      </w:r>
+      <w:r>
+        <w:rPr>
+          <w:rFonts w:ascii="Amiko" w:eastAsia="Amiko" w:hAnsi="Amiko" w:cs="Amiko"/>
+          <w:color w:val="C9E265"/>
+          <w:sz w:val="20"/>
+          <w:lang w:val="en-US"/>
+        </w:rPr>
+        <w:t xml:space="preserve"> </w:t>
+      </w:r>
+      <w:r>
+        <w:rPr>
+          <w:rFonts w:ascii="Amiko" w:eastAsia="Amiko" w:hAnsi="Amiko" w:cs="Amiko"/>
+          <w:color w:val="C9E265"/>
+          <w:sz w:val="20"/>
+          <w:lang w:val="en-US"/>
+        </w:rPr>
+        <w:t xml:space="preserve"> D U , 9 1 1 0 0 </w:t>
+      </w:r>
+      <w:r>
+        <w:rPr>
+          <w:rFonts w:ascii="Amiko" w:eastAsia="Amiko" w:hAnsi="Amiko" w:cs="Amiko"/>
+          <w:color w:val="C9E265"/>
+          <w:sz w:val="20"/>
+          <w:lang w:val="en-US"/>
+        </w:rPr>
+        <w:t xml:space="preserve"> </w:t>
+      </w:r>
+      <w:r>
+        <w:rPr>
+          <w:rFonts w:ascii="Amiko" w:eastAsia="Amiko" w:hAnsi="Amiko" w:cs="Amiko"/>
+          <w:color w:val="C9E265"/>
+          <w:sz w:val="20"/>
+          <w:lang w:val="en-US"/>
+        </w:rPr>
+        <w:t xml:space="preserve">C O R B E I L - E S </w:t>
       </w:r>
       <w:proofErr w:type="spellStart"/>
       <w:r>
@@ -3184,7 +3341,82 @@
           <w:sz w:val="20"/>
           <w:lang w:val="en-US"/>
         </w:rPr>
-        <w:t xml:space="preserve"> E S T V A n o n a p </w:t>
+        <w:t xml:space="preserve"> E S </w:t>
+      </w:r>
+    </w:p>
+    <w:p>
+      <w:pPr>
+        <w:spacing w:after="74" w:line="326" w:lineRule="auto"/>
+        <w:ind w:left="127" w:hanging="10"/>
+        <w:jc w:val="center"/>
+        <w:rPr>
+          <w:lang w:val="en-US"/>
+        </w:rPr>
+      </w:pPr>
+      <w:r>
+        <w:rPr>
+          <w:rFonts w:ascii="Amiko" w:eastAsia="Amiko" w:hAnsi="Amiko" w:cs="Amiko"/>
+          <w:color w:val="C9E265"/>
+          <w:sz w:val="20"/>
+          <w:lang w:val="en-US"/>
+        </w:rPr>
+        <w:t xml:space="preserve">T V </w:t>
+      </w:r>
+      <w:proofErr w:type="gramStart"/>
+      <w:r>
+        <w:rPr>
+          <w:rFonts w:ascii="Amiko" w:eastAsia="Amiko" w:hAnsi="Amiko" w:cs="Amiko"/>
+          <w:color w:val="C9E265"/>
+          <w:sz w:val="20"/>
+          <w:lang w:val="en-US"/>
+        </w:rPr>
+        <w:t xml:space="preserve">A </w:t>
+      </w:r>
+      <w:r>
+        <w:rPr>
+          <w:rFonts w:ascii="Amiko" w:eastAsia="Amiko" w:hAnsi="Amiko" w:cs="Amiko"/>
+          <w:color w:val="C9E265"/>
+          <w:sz w:val="20"/>
+          <w:lang w:val="en-US"/>
+        </w:rPr>
+        <w:t xml:space="preserve"> </w:t>
+      </w:r>
+      <w:r>
+        <w:rPr>
+          <w:rFonts w:ascii="Amiko" w:eastAsia="Amiko" w:hAnsi="Amiko" w:cs="Amiko"/>
+          <w:color w:val="C9E265"/>
+          <w:sz w:val="20"/>
+          <w:lang w:val="en-US"/>
+        </w:rPr>
+        <w:t>n</w:t>
+      </w:r>
+      <w:proofErr w:type="gramEnd"/>
+      <w:r>
+        <w:rPr>
+          <w:rFonts w:ascii="Amiko" w:eastAsia="Amiko" w:hAnsi="Amiko" w:cs="Amiko"/>
+          <w:color w:val="C9E265"/>
+          <w:sz w:val="20"/>
+          <w:lang w:val="en-US"/>
+        </w:rPr>
+        <w:t xml:space="preserve"> o n</w:t>
+      </w:r>
+      <w:r>
+        <w:rPr>
+          <w:rFonts w:ascii="Amiko" w:eastAsia="Amiko" w:hAnsi="Amiko" w:cs="Amiko"/>
+          <w:color w:val="C9E265"/>
+          <w:sz w:val="20"/>
+          <w:lang w:val="en-US"/>
+        </w:rPr>
+        <w:t xml:space="preserve"> </w:t>
+      </w:r>
+      <w:r>
+        <w:rPr>
+          <w:rFonts w:ascii="Amiko" w:eastAsia="Amiko" w:hAnsi="Amiko" w:cs="Amiko"/>
+          <w:color w:val="C9E265"/>
+          <w:sz w:val="20"/>
+          <w:lang w:val="en-US"/>
+        </w:rPr>
+        <w:t xml:space="preserve"> a p </w:t>
       </w:r>
       <w:proofErr w:type="spellStart"/>
       <w:r>
@@ -3224,7 +3456,81 @@
           <w:sz w:val="20"/>
           <w:lang w:val="en-US"/>
         </w:rPr>
-        <w:t xml:space="preserve"> c a b l e , a r t . 2 9 3 B d u C G I</w:t>
+        <w:t xml:space="preserve"> c a b l e ,</w:t>
+      </w:r>
+      <w:r>
+        <w:rPr>
+          <w:rFonts w:ascii="Amiko" w:eastAsia="Amiko" w:hAnsi="Amiko" w:cs="Amiko"/>
+          <w:color w:val="C9E265"/>
+          <w:sz w:val="20"/>
+          <w:lang w:val="en-US"/>
+        </w:rPr>
+        <w:t xml:space="preserve"> </w:t>
+      </w:r>
+      <w:r>
+        <w:rPr>
+          <w:rFonts w:ascii="Amiko" w:eastAsia="Amiko" w:hAnsi="Amiko" w:cs="Amiko"/>
+          <w:color w:val="C9E265"/>
+          <w:sz w:val="20"/>
+          <w:lang w:val="en-US"/>
+        </w:rPr>
+        <w:t xml:space="preserve"> a r t . 2 9 3 </w:t>
+      </w:r>
+      <w:proofErr w:type="gramStart"/>
+      <w:r>
+        <w:rPr>
+          <w:rFonts w:ascii="Amiko" w:eastAsia="Amiko" w:hAnsi="Amiko" w:cs="Amiko"/>
+          <w:color w:val="C9E265"/>
+          <w:sz w:val="20"/>
+          <w:lang w:val="en-US"/>
+        </w:rPr>
+        <w:t>B</w:t>
+      </w:r>
+      <w:r>
+        <w:rPr>
+          <w:rFonts w:ascii="Amiko" w:eastAsia="Amiko" w:hAnsi="Amiko" w:cs="Amiko"/>
+          <w:color w:val="C9E265"/>
+          <w:sz w:val="20"/>
+          <w:lang w:val="en-US"/>
+        </w:rPr>
+        <w:t xml:space="preserve"> </w:t>
+      </w:r>
+      <w:r>
+        <w:rPr>
+          <w:rFonts w:ascii="Amiko" w:eastAsia="Amiko" w:hAnsi="Amiko" w:cs="Amiko"/>
+          <w:color w:val="C9E265"/>
+          <w:sz w:val="20"/>
+          <w:lang w:val="en-US"/>
+        </w:rPr>
+        <w:t xml:space="preserve"> d</w:t>
+      </w:r>
+      <w:proofErr w:type="gramEnd"/>
+      <w:r>
+        <w:rPr>
+          <w:rFonts w:ascii="Amiko" w:eastAsia="Amiko" w:hAnsi="Amiko" w:cs="Amiko"/>
+          <w:color w:val="C9E265"/>
+          <w:sz w:val="20"/>
+          <w:lang w:val="en-US"/>
+        </w:rPr>
+        <w:t xml:space="preserve"> u</w:t>
+      </w:r>
+      <w:r>
+        <w:rPr>
+          <w:rFonts w:ascii="Amiko" w:eastAsia="Amiko" w:hAnsi="Amiko" w:cs="Amiko"/>
+          <w:color w:val="C9E265"/>
+          <w:sz w:val="20"/>
+          <w:lang w:val="en-US"/>
+        </w:rPr>
+        <w:t xml:space="preserve"> </w:t>
+      </w:r>
+      <w:r>
+        <w:rPr>
+          <w:rFonts w:ascii="Amiko" w:eastAsia="Amiko" w:hAnsi="Amiko" w:cs="Amiko"/>
+          <w:color w:val="C9E265"/>
+          <w:sz w:val="20"/>
+          <w:lang w:val="en-US"/>
+        </w:rPr>
+        <w:t xml:space="preserve"> C G I</w:t>
       </w:r>
     </w:p>
     <w:sectPr>

</xml_diff>

<commit_message>
DESKTOP maj files templates
</commit_message>
<xml_diff>
--- a/assets/files/templates/DEVIS_CHRISBDEV_TEMPLATE.docx
+++ b/assets/files/templates/DEVIS_CHRISBDEV_TEMPLATE.docx
@@ -1136,6 +1136,9 @@
                             <w:r>
                               <w:t>${price_unit_ht_1}</w:t>
                             </w:r>
+                            <w:r>
+                              <w:t xml:space="preserve"> €</w:t>
+                            </w:r>
                           </w:p>
                         </w:txbxContent>
                       </wps:txbx>
@@ -1165,6 +1168,9 @@
                       </w:pPr>
                       <w:r>
                         <w:t>${price_unit_ht_1}</w:t>
+                      </w:r>
+                      <w:r>
+                        <w:t xml:space="preserve"> €</w:t>
                       </w:r>
                     </w:p>
                   </w:txbxContent>
@@ -1227,6 +1233,9 @@
                             <w:r>
                               <w:t>${total_ht_1}</w:t>
                             </w:r>
+                            <w:r>
+                              <w:t xml:space="preserve"> €</w:t>
+                            </w:r>
                           </w:p>
                         </w:txbxContent>
                       </wps:txbx>
@@ -1256,6 +1265,9 @@
                       </w:pPr>
                       <w:r>
                         <w:t>${total_ht_1}</w:t>
+                      </w:r>
+                      <w:r>
+                        <w:t xml:space="preserve"> €</w:t>
                       </w:r>
                     </w:p>
                   </w:txbxContent>
@@ -2536,6 +2548,13 @@
               </w:rPr>
               <w:t>}</w:t>
             </w:r>
+            <w:r>
+              <w:rPr>
+                <w:rFonts w:ascii="Open Sans" w:eastAsia="Open Sans" w:hAnsi="Open Sans" w:cs="Open Sans"/>
+                <w:b/>
+              </w:rPr>
+              <w:t xml:space="preserve"> €</w:t>
+            </w:r>
           </w:p>
         </w:tc>
       </w:tr>
@@ -2644,6 +2663,13 @@
         </w:rPr>
         <w:t>}</w:t>
       </w:r>
+      <w:r>
+        <w:rPr>
+          <w:rFonts w:ascii="Open Sans" w:eastAsia="Open Sans" w:hAnsi="Open Sans" w:cs="Open Sans"/>
+          <w:b/>
+        </w:rPr>
+        <w:t xml:space="preserve"> €</w:t>
+      </w:r>
     </w:p>
     <w:p>
       <w:pPr>
@@ -2700,6 +2726,10 @@
             <w:pPr>
               <w:ind w:right="60"/>
               <w:jc w:val="center"/>
+              <w:rPr>
+                <w:rFonts w:ascii="Amiko" w:eastAsia="Amiko" w:hAnsi="Amiko" w:cs="Amiko"/>
+                <w:sz w:val="18"/>
+              </w:rPr>
             </w:pPr>
             <w:r>
               <w:rPr>
@@ -2707,6 +2737,46 @@
                 <w:sz w:val="18"/>
               </w:rPr>
               <w:t>Pour l'entreprise</w:t>
+            </w:r>
+          </w:p>
+          <w:p>
+            <w:pPr>
+              <w:ind w:right="60"/>
+              <w:jc w:val="center"/>
+              <w:rPr>
+                <w:rFonts w:ascii="Amiko" w:eastAsia="Amiko" w:hAnsi="Amiko" w:cs="Amiko"/>
+                <w:sz w:val="18"/>
+              </w:rPr>
+            </w:pPr>
+          </w:p>
+          <w:p>
+            <w:pPr>
+              <w:ind w:right="60"/>
+              <w:jc w:val="center"/>
+              <w:rPr>
+                <w:rFonts w:ascii="Amiko" w:eastAsia="Amiko" w:hAnsi="Amiko" w:cs="Amiko"/>
+                <w:sz w:val="18"/>
+              </w:rPr>
+            </w:pPr>
+            <w:r>
+              <w:rPr>
+                <w:rFonts w:ascii="Amiko" w:eastAsia="Amiko" w:hAnsi="Amiko" w:cs="Amiko"/>
+                <w:sz w:val="18"/>
+              </w:rPr>
+              <w:t>chrisBdev</w:t>
+            </w:r>
+          </w:p>
+          <w:p>
+            <w:pPr>
+              <w:ind w:right="60"/>
+              <w:jc w:val="center"/>
+            </w:pPr>
+            <w:r>
+              <w:rPr>
+                <w:rFonts w:ascii="Amiko" w:eastAsia="Amiko" w:hAnsi="Amiko" w:cs="Amiko"/>
+                <w:sz w:val="18"/>
+              </w:rPr>
+              <w:t>BOUNGOU Christian</w:t>
             </w:r>
           </w:p>
         </w:tc>

</xml_diff>

<commit_message>
DESKTOP modif front form
</commit_message>
<xml_diff>
--- a/assets/files/templates/DEVIS_CHRISBDEV_TEMPLATE.docx
+++ b/assets/files/templates/DEVIS_CHRISBDEV_TEMPLATE.docx
@@ -2773,6 +2773,79 @@
             </w:pPr>
             <w:r>
               <w:rPr>
+                <w:rFonts w:ascii="Arial" w:hAnsi="Arial" w:cs="Arial"/>
+                <w:noProof/>
+                <w:sz w:val="24"/>
+                <w:szCs w:val="24"/>
+              </w:rPr>
+              <mc:AlternateContent>
+                <mc:Choice Requires="wpi">
+                  <w:drawing>
+                    <wp:anchor distT="0" distB="0" distL="114300" distR="114300" simplePos="0" relativeHeight="251669504" behindDoc="0" locked="0" layoutInCell="1" allowOverlap="1" wp14:anchorId="53C927B4" wp14:editId="69A5F616">
+                      <wp:simplePos x="0" y="0"/>
+                      <wp:positionH relativeFrom="column">
+                        <wp:posOffset>214405</wp:posOffset>
+                      </wp:positionH>
+                      <wp:positionV relativeFrom="paragraph">
+                        <wp:posOffset>180975</wp:posOffset>
+                      </wp:positionV>
+                      <wp:extent cx="1185545" cy="285115"/>
+                      <wp:effectExtent l="57150" t="38100" r="52705" b="57785"/>
+                      <wp:wrapNone/>
+                      <wp:docPr id="9" name="Encre 9"/>
+                      <wp:cNvGraphicFramePr/>
+                      <a:graphic xmlns:a="http://schemas.openxmlformats.org/drawingml/2006/main">
+                        <a:graphicData uri="http://schemas.microsoft.com/office/word/2010/wordprocessingInk">
+                          <w14:contentPart bwMode="auto" r:id="rId7">
+                            <w14:nvContentPartPr>
+                              <w14:cNvContentPartPr/>
+                            </w14:nvContentPartPr>
+                            <w14:xfrm>
+                              <a:off x="0" y="0"/>
+                              <a:ext cx="1185545" cy="285115"/>
+                            </w14:xfrm>
+                          </w14:contentPart>
+                        </a:graphicData>
+                      </a:graphic>
+                      <wp14:sizeRelH relativeFrom="margin">
+                        <wp14:pctWidth>0</wp14:pctWidth>
+                      </wp14:sizeRelH>
+                      <wp14:sizeRelV relativeFrom="margin">
+                        <wp14:pctHeight>0</wp14:pctHeight>
+                      </wp14:sizeRelV>
+                    </wp:anchor>
+                  </w:drawing>
+                </mc:Choice>
+                <mc:Fallback>
+                  <w:pict>
+                    <v:shapetype w14:anchorId="0D0F2839" id="_x0000_t75" coordsize="21600,21600" o:spt="75" o:preferrelative="t" path="m@4@5l@4@11@9@11@9@5xe" filled="f" stroked="f">
+                      <v:stroke joinstyle="miter"/>
+                      <v:formulas>
+                        <v:f eqn="if lineDrawn pixelLineWidth 0"/>
+                        <v:f eqn="sum @0 1 0"/>
+                        <v:f eqn="sum 0 0 @1"/>
+                        <v:f eqn="prod @2 1 2"/>
+                        <v:f eqn="prod @3 21600 pixelWidth"/>
+                        <v:f eqn="prod @3 21600 pixelHeight"/>
+                        <v:f eqn="sum @0 0 1"/>
+                        <v:f eqn="prod @6 1 2"/>
+                        <v:f eqn="prod @7 21600 pixelWidth"/>
+                        <v:f eqn="sum @8 21600 0"/>
+                        <v:f eqn="prod @7 21600 pixelHeight"/>
+                        <v:f eqn="sum @10 21600 0"/>
+                      </v:formulas>
+                      <v:path o:extrusionok="f" gradientshapeok="t" o:connecttype="rect"/>
+                      <o:lock v:ext="edit" aspectratio="t"/>
+                    </v:shapetype>
+                    <v:shape id="Encre 9" o:spid="_x0000_s1026" type="#_x0000_t75" style="position:absolute;margin-left:16.2pt;margin-top:13.55pt;width:94.75pt;height:23.85pt;z-index:251669504;visibility:visible;mso-wrap-style:square;mso-width-percent:0;mso-height-percent:0;mso-wrap-distance-left:9pt;mso-wrap-distance-top:0;mso-wrap-distance-right:9pt;mso-wrap-distance-bottom:0;mso-position-horizontal:absolute;mso-position-horizontal-relative:text;mso-position-vertical:absolute;mso-position-vertical-relative:text;mso-width-percent:0;mso-height-percent:0;mso-width-relative:margin;mso-height-relative:margin" o:gfxdata="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">
+                      <v:imagedata r:id="rId8" o:title=""/>
+                    </v:shape>
+                  </w:pict>
+                </mc:Fallback>
+              </mc:AlternateContent>
+            </w:r>
+            <w:r>
+              <w:rPr>
                 <w:rFonts w:ascii="Amiko" w:eastAsia="Amiko" w:hAnsi="Amiko" w:cs="Amiko"/>
                 <w:sz w:val="18"/>
               </w:rPr>
@@ -3107,7 +3180,7 @@
         </w:rPr>
         <w:t xml:space="preserve">: </w:t>
       </w:r>
-      <w:hyperlink r:id="rId7" w:history="1">
+      <w:hyperlink r:id="rId9" w:history="1">
         <w:r>
           <w:rPr>
             <w:rStyle w:val="Lienhypertexte"/>
@@ -4215,6 +4288,42 @@
 </w:styles>
 </file>
 
+<file path=word/ink/ink1.xml><?xml version="1.0" encoding="utf-8"?>
+<inkml:ink xmlns:inkml="http://www.w3.org/2003/InkML">
+  <inkml:definitions>
+    <inkml:context xml:id="ctx0">
+      <inkml:inkSource xml:id="inkSrc0">
+        <inkml:traceFormat>
+          <inkml:channel name="X" type="integer" min="-2.14748E9" max="2.14748E9" units="cm"/>
+          <inkml:channel name="Y" type="integer" min="-2.14748E9" max="2.14748E9" units="cm"/>
+          <inkml:channel name="F" type="integer" max="32767" units="dev"/>
+        </inkml:traceFormat>
+        <inkml:channelProperties>
+          <inkml:channelProperty channel="X" name="resolution" value="1000" units="1/cm"/>
+          <inkml:channelProperty channel="Y" name="resolution" value="1000" units="1/cm"/>
+          <inkml:channelProperty channel="F" name="resolution" value="0" units="1/dev"/>
+        </inkml:channelProperties>
+      </inkml:inkSource>
+      <inkml:timestamp xml:id="ts0" timeString="2021-07-21T14:08:16.849"/>
+    </inkml:context>
+    <inkml:brush xml:id="br0">
+      <inkml:brushProperty name="width" value="0.05" units="cm"/>
+      <inkml:brushProperty name="height" value="0.05" units="cm"/>
+    </inkml:brush>
+  </inkml:definitions>
+  <inkml:trace contextRef="#ctx0" brushRef="#br0">1527 201 8820,'12'-4'759,"-5"1"-326,0 0-1,0 0 1,-1 0-1,1-1 1,5-3 0,-10 6-418,-1 0 1,1-1 0,-1 1-1,1-1 1,-1 1 0,0-1 0,0 1-1,0-1 1,0 1 0,-1-1-1,1 1 1,0-1 0,-1 1 0,0-1-1,1 0 1,-1 0 0,0 1 0,0-1-1,-1 1 1,1-1 0,-1-2-1,0 1-13,0 2-1,1-2 0,-2 2 0,1-1 1,0 0-1,-1 0 0,0 0 0,1 1 0,-1-1 1,0 0-1,0 1 0,0-1 0,-3-1 1,1 1 2,0 0 0,0 0 0,0 1 0,-1-1 0,1 1 0,-1-1 0,-7 0 0,-1 0 2,-1 0 0,0 1 0,0 0 0,-27 1 0,5 2 20,0 0 0,1 2-1,-1 1 1,-52 12-1,-131 45 101,92-17-59,104-36-64,1 1 0,1 0 1,-27 18-1,44-25-10,-1 1 0,1-1 0,0 0 0,0 1 0,1-1 0,-1 1 1,1 0-1,-4 7 0,6-9 0,0 0 0,1 0 1,-1-1-1,0 2 1,1-2-1,0 1 0,0 0 1,0 0-1,0-1 0,1 1 1,-1 0-1,1 0 0,-1 0 1,2-1-1,-2 1 1,2 0-1,-2-1 0,1 1 1,1 0-1,0-1 0,-1 1 1,1-1-1,3 3 0,1 0-6,0 0-1,1-1 0,0 0 0,0 1 0,0-2 0,1 1 0,11 3 0,60 11-20,-46-10 35,58 11 27,-21-4 286,116 33 1,-183-46-277,-1 0 1,0 0 0,1 0 0,-1 0-1,0 0 1,0 0 0,0 0-1,3 2 1,-4-2-23,-1-1 1,1 1-1,-1-1 0,0 1 0,1 0 0,-1-1 1,0 0-1,1 1 0,-1 0 0,0-1 0,0 1 1,0-1-1,0 1 0,0-1 0,0 1 0,0-1 1,0 1-1,0-1 0,-1 1 0,1-1 1,0 1-1,-1 0 0,1-1 0,0 0 0,-1 1 1,1-1-1,-1 1 0,1-1 0,-1 1 0,1-1 1,-2 1-1,-3 3 71,0-1 0,-1 0 0,0 0 0,1 0 1,-1-1-1,-1 1 0,-9 2 0,0 0 40,-37 13 227,-62 13-1,-61 7-109,64-14-197,20-3-98,-287 55-778,325-67 58,-108 7 0,159-16 734,0 0-49,-1 0 0,0 0-1,1 0 1,-1 0 0,0 0 0,0 0 0,1-1 0,-1 1-1,1-1 1,-6-1 0,9 2 70,-1 0 0,1 0 0,0 0 0,0 0 0,-1-1 0,1 1 0,0 0 0,0 0 0,0 0 0,-1 0 0,1 0-1,-1-1 1,1 1 0,0 0 0,0 0 0,0-1 0,0 1 0,0 0 0,0 0 0,-1-1 0,1 1 0,0 0 0,0-1 0,0 1 0,0 0 0,0 0 0,0 0 0,0-1 0,0 1 0,0 0 0,0 0 0,0-1-1,8-7-307,1 2 247,0-1 1,2 1-1,-1 1 0,0 0 0,2 0 0,16-6 0,-13 5 58,212-71 369,10 11 250,-155 43-411,666-170 1460,309-30-1100,-1004 214-648,492-83-4148,-422 72 395,-14 1-2383</inkml:trace>
+  <inkml:trace contextRef="#ctx0" brushRef="#br0" timeOffset="1046.65">1104 376 2321,'-21'27'6414,"45"-43"-4968,10-11-1409,-1-1 0,42-49 1,-65 65-94,14-19-88,-21 27 154,-1 0 0,0 0 0,0 0 1,0-1-1,1-7 0,-3 12-2,0 0-1,0-1 1,0 1 0,0 0-1,0 0 1,0-1 0,0 1-1,1 0 1,-1 0-1,-1-1 1,1 1 0,0 0-1,0-1 1,0 1 0,0 0-1,0 0 1,0-1 0,0 1-1,0 0 1,0 0 0,-1 0-1,1-1 1,0 1 0,0 0-1,0 0 1,-1-1-1,1 1 1,-1 0 0,1 0-1,0-1 1,-1 1 6,0 0 1,1 1-1,-1-1 0,0 0 0,1 0 1,-1 0-1,0 0 0,1 1 1,-1-1-1,1 0 0,-1 0 0,0 1 1,1-1-1,0 0 0,-2 1 1,-18 15 266,-5 14-22,1 0 0,-20 39-1,34-54-204,2-3-24,3-5-18,1 0 0,-1 1 1,1-1-1,1 0 0,1 0 0,0 1 1,-1 7-1,3-14-18,-1 0 0,1 0 1,0-1-1,1 1 0,-1 0 1,0 0-1,0 0 1,0-1-1,0 1 0,1-1 1,-1 1-1,0 0 0,1-1 1,0 1-1,-1 0 0,1 0 1,0-1-1,1 2 0,-2-2-8,1 0 1,0 1-1,0-1 0,-1 0 0,2 0 0,-2 0 0,1 0 0,0 0 0,0 1 1,0-1-1,0 0 0,-1 0 0,2 0 0,-2 0 0,2 0 0,-2 0 1,1-1-1,1 1 0,2-1-60,1 0 0,-1 0 1,0 0-1,0-1 0,0 1 1,0-1-1,6-3 0,4-4-511,-7 5 627,0-1 0,9-3-1,-14 7-437,-1 0-1,1 1 0,0-1 0,0 0 0,0 1 1,0-1-1,-1 0 0,1 1 0,0 0 1,0 0-1,0 0 0,0-1 0,0 1 0,1 0 1,2 0-1,-1 1-3693</inkml:trace>
+  <inkml:trace contextRef="#ctx0" brushRef="#br0" timeOffset="1600.34">1415 243 8532,'-7'6'1761,"-2"2"-32,-1 0-1553,3 3-192,-1 1-64,0-1-81,0 1-31,1 0-80,0-1-176,2-1-528,-2-2-513,2 0-176,0-3-928,0-1-1713</inkml:trace>
+  <inkml:trace contextRef="#ctx0" brushRef="#br0" timeOffset="1947.61">1489 174 8180,'4'-6'1600,"-1"2"-95,-3 0-1633,1 2-416</inkml:trace>
+  <inkml:trace contextRef="#ctx0" brushRef="#br0" timeOffset="2402.49">1421 323 7780,'0'0'53,"0"0"1,0 0-1,0 0 1,0 0-1,0 0 1,-1 0-1,1 0 1,0 0-1,0 0 1,0 0-1,0 0 1,-1 0-1,1 0 1,0 0-1,0 0 1,0 0 0,0 0-1,0 0 1,0 0-1,0 0 1,0 0-1,0 0 1,0 0-1,-1 0 1,1 0-1,0 0 1,0 0-1,0 0 1,0 0-1,0 0 1,-1 0-1,1 0 1,0 0-1,0-1 1,0 1 0,0 0-1,0 0 1,0 0-1,0 0 1,0 0-1,0 0 1,0 0-1,0 0 1,0 0-1,0 0 1,0 0-1,0 0 1,0-1-1,0 1 1,0 0-1,0 0 1,0 0-1,0 0 1,0 0 0,0 0-1,0 0 1,0 0-1,0 0 1,0 0-1,0 0 1,8-5 443,13-4-1002,-7 4 379,0-1-1,-1-1 1,0 1 0,0-1 0,-1 0-1,-1-1 1,1-1 0,15-14 0,-24 21 582,-2 3-135,-1 6 18,-6 12-168,6-18-143,-3 9-41,1-2 32,-1-1-1,0 1 1,-5 8-1,7-15-61,0 0 0,0 1 0,0-1-1,0 0 1,0 0 0,0 1 0,0-1 0,-1 0 0,1 0 0,-1 0 0,0 0-1,1 0 1,-1 0 0,1 0 0,-1-1 0,0 1 0,0 0 0,0 0 0,0-1-1,0 1 1,0-1 0,0 1 0,-3-1 0,4 0-176,0 0 0,0 0 0,-1 0 0,1-1 0,0 1 1,-1 0-1,1-1 0,0 1 0,0 0 0,0 0 0,0-1 0,-1 0 0,2 1 0,-2-1 0,1 1 0,0-1 0,1 1 1,-1-1-1,0 0 0,0 1 0,1-1 0,-2 0 0,2 0 0,0 1 0,-1-1 0,0 0 0,1 0 0,0 0 0,-1 0 1,1 0-1,0 0 0,-1 1 0,1-1 0,0 0 0,1-1 0,-1-5-2142</inkml:trace>
+  <inkml:trace contextRef="#ctx0" brushRef="#br0" timeOffset="2403.49">1780 98 7635,'-4'6'1633,"-3"2"16,0 2-1297,-1 0-176,1 2-64,0 2-32,0-1-16,0 0-32,0 0-48,1-1-112,0 0-80,0-1-128,2-2-192,-3-3-593,2-1-543,1-2-1058,-2-2-2288</inkml:trace>
+  <inkml:trace contextRef="#ctx0" brushRef="#br0" timeOffset="2771.6">1665 206 6403,'3'-3'1617,"4"2"15,0-1-671,3 0-529,4 1-192,1-1-144,3-1-208,1 1-288,3-1-1089,0 0-159,-2-1-1122,-3 1-2192</inkml:trace>
+  <inkml:trace contextRef="#ctx0" brushRef="#br0" timeOffset="2772.6">1890 174 6435,'2'5'1393,"0"1"15,1 1-1152,-1 1-96,0 0-160,0-1-320,0-1-608,1-1-465,-1-1-1024,0-2-2177</inkml:trace>
+  <inkml:trace contextRef="#ctx0" brushRef="#br0" timeOffset="3134.96">1926 173 5442,'3'-4'1105,"1"-1"-161,2 3-1232,1 1-576,0-1-289,-1 2-735,1-1-1410</inkml:trace>
+  <inkml:trace contextRef="#ctx0" brushRef="#br0" timeOffset="3135.96">2073 190 5779,'9'0'935,"0"-1"0,13-3 1,34-10-3244,-37 9 884,29-6-1,-33 9 901,0-1-1,27-8 0,-26 5-1329</inkml:trace>
+</inkml:ink>
+</file>
+
 <file path=word/theme/theme1.xml><?xml version="1.0" encoding="utf-8"?>
 <a:theme xmlns:a="http://schemas.openxmlformats.org/drawingml/2006/main" name="Thème Office">
   <a:themeElements>

</xml_diff>

<commit_message>
DESKTOP add customed pagination templates
</commit_message>
<xml_diff>
--- a/assets/files/templates/DEVIS_CHRISBDEV_TEMPLATE.docx
+++ b/assets/files/templates/DEVIS_CHRISBDEV_TEMPLATE.docx
@@ -2738,26 +2738,13 @@
               </w:rPr>
               <w:t>Pour l'entreprise</w:t>
             </w:r>
-          </w:p>
-          <w:p>
-            <w:pPr>
-              <w:ind w:right="60"/>
-              <w:jc w:val="center"/>
+            <w:r>
               <w:rPr>
                 <w:rFonts w:ascii="Amiko" w:eastAsia="Amiko" w:hAnsi="Amiko" w:cs="Amiko"/>
                 <w:sz w:val="18"/>
               </w:rPr>
-            </w:pPr>
-          </w:p>
-          <w:p>
-            <w:pPr>
-              <w:ind w:right="60"/>
-              <w:jc w:val="center"/>
-              <w:rPr>
-                <w:rFonts w:ascii="Amiko" w:eastAsia="Amiko" w:hAnsi="Amiko" w:cs="Amiko"/>
-                <w:sz w:val="18"/>
-              </w:rPr>
-            </w:pPr>
+              <w:t xml:space="preserve"> </w:t>
+            </w:r>
             <w:r>
               <w:rPr>
                 <w:rFonts w:ascii="Amiko" w:eastAsia="Amiko" w:hAnsi="Amiko" w:cs="Amiko"/>
@@ -2765,6 +2752,15 @@
               </w:rPr>
               <w:t>chrisBdev</w:t>
             </w:r>
+          </w:p>
+          <w:p>
+            <w:pPr>
+              <w:ind w:right="60"/>
+              <w:rPr>
+                <w:rFonts w:ascii="Amiko" w:eastAsia="Amiko" w:hAnsi="Amiko" w:cs="Amiko"/>
+                <w:sz w:val="18"/>
+              </w:rPr>
+            </w:pPr>
           </w:p>
           <w:p>
             <w:pPr>
@@ -4312,7 +4308,7 @@
     </inkml:brush>
   </inkml:definitions>
   <inkml:trace contextRef="#ctx0" brushRef="#br0">1527 201 8820,'12'-4'759,"-5"1"-326,0 0-1,0 0 1,-1 0-1,1-1 1,5-3 0,-10 6-418,-1 0 1,1-1 0,-1 1-1,1-1 1,-1 1 0,0-1 0,0 1-1,0-1 1,0 1 0,-1-1-1,1 1 1,0-1 0,-1 1 0,0-1-1,1 0 1,-1 0 0,0 1 0,0-1-1,-1 1 1,1-1 0,-1-2-1,0 1-13,0 2-1,1-2 0,-2 2 0,1-1 1,0 0-1,-1 0 0,0 0 0,1 1 0,-1-1 1,0 0-1,0 1 0,0-1 0,-3-1 1,1 1 2,0 0 0,0 0 0,0 1 0,-1-1 0,1 1 0,-1-1 0,-7 0 0,-1 0 2,-1 0 0,0 1 0,0 0 0,-27 1 0,5 2 20,0 0 0,1 2-1,-1 1 1,-52 12-1,-131 45 101,92-17-59,104-36-64,1 1 0,1 0 1,-27 18-1,44-25-10,-1 1 0,1-1 0,0 0 0,0 1 0,1-1 0,-1 1 1,1 0-1,-4 7 0,6-9 0,0 0 0,1 0 1,-1-1-1,0 2 1,1-2-1,0 1 0,0 0 1,0 0-1,0-1 0,1 1 1,-1 0-1,1 0 0,-1 0 1,2-1-1,-2 1 1,2 0-1,-2-1 0,1 1 1,1 0-1,0-1 0,-1 1 1,1-1-1,3 3 0,1 0-6,0 0-1,1-1 0,0 0 0,0 1 0,0-2 0,1 1 0,11 3 0,60 11-20,-46-10 35,58 11 27,-21-4 286,116 33 1,-183-46-277,-1 0 1,0 0 0,1 0 0,-1 0-1,0 0 1,0 0 0,0 0-1,3 2 1,-4-2-23,-1-1 1,1 1-1,-1-1 0,0 1 0,1 0 0,-1-1 1,0 0-1,1 1 0,-1 0 0,0-1 0,0 1 1,0-1-1,0 1 0,0-1 0,0 1 0,0-1 1,0 1-1,0-1 0,-1 1 0,1-1 1,0 1-1,-1 0 0,1-1 0,0 0 0,-1 1 1,1-1-1,-1 1 0,1-1 0,-1 1 0,1-1 1,-2 1-1,-3 3 71,0-1 0,-1 0 0,0 0 0,1 0 1,-1-1-1,-1 1 0,-9 2 0,0 0 40,-37 13 227,-62 13-1,-61 7-109,64-14-197,20-3-98,-287 55-778,325-67 58,-108 7 0,159-16 734,0 0-49,-1 0 0,0 0-1,1 0 1,-1 0 0,0 0 0,0 0 0,1-1 0,-1 1-1,1-1 1,-6-1 0,9 2 70,-1 0 0,1 0 0,0 0 0,0 0 0,-1-1 0,1 1 0,0 0 0,0 0 0,0 0 0,-1 0 0,1 0-1,-1-1 1,1 1 0,0 0 0,0 0 0,0-1 0,0 1 0,0 0 0,0 0 0,-1-1 0,1 1 0,0 0 0,0-1 0,0 1 0,0 0 0,0 0 0,0 0 0,0-1 0,0 1 0,0 0 0,0 0 0,0-1-1,8-7-307,1 2 247,0-1 1,2 1-1,-1 1 0,0 0 0,2 0 0,16-6 0,-13 5 58,212-71 369,10 11 250,-155 43-411,666-170 1460,309-30-1100,-1004 214-648,492-83-4148,-422 72 395,-14 1-2383</inkml:trace>
-  <inkml:trace contextRef="#ctx0" brushRef="#br0" timeOffset="1046.65">1104 376 2321,'-21'27'6414,"45"-43"-4968,10-11-1409,-1-1 0,42-49 1,-65 65-94,14-19-88,-21 27 154,-1 0 0,0 0 0,0 0 1,0-1-1,1-7 0,-3 12-2,0 0-1,0-1 1,0 1 0,0 0-1,0 0 1,0-1 0,0 1-1,1 0 1,-1 0-1,-1-1 1,1 1 0,0 0-1,0-1 1,0 1 0,0 0-1,0 0 1,0-1 0,0 1-1,0 0 1,0 0 0,-1 0-1,1-1 1,0 1 0,0 0-1,0 0 1,-1-1-1,1 1 1,-1 0 0,1 0-1,0-1 1,-1 1 6,0 0 1,1 1-1,-1-1 0,0 0 0,1 0 1,-1 0-1,0 0 0,1 1 1,-1-1-1,1 0 0,-1 0 0,0 1 1,1-1-1,0 0 0,-2 1 1,-18 15 266,-5 14-22,1 0 0,-20 39-1,34-54-204,2-3-24,3-5-18,1 0 0,-1 1 1,1-1-1,1 0 0,1 0 0,0 1 1,-1 7-1,3-14-18,-1 0 0,1 0 1,0-1-1,1 1 0,-1 0 1,0 0-1,0 0 1,0-1-1,0 1 0,1-1 1,-1 1-1,0 0 0,1-1 1,0 1-1,-1 0 0,1 0 1,0-1-1,1 2 0,-2-2-8,1 0 1,0 1-1,0-1 0,-1 0 0,2 0 0,-2 0 0,1 0 0,0 0 0,0 1 1,0-1-1,0 0 0,-1 0 0,2 0 0,-2 0 0,2 0 0,-2 0 1,1-1-1,1 1 0,2-1-60,1 0 0,-1 0 1,0 0-1,0-1 0,0 1 1,0-1-1,6-3 0,4-4-511,-7 5 627,0-1 0,9-3-1,-14 7-437,-1 0-1,1 1 0,0-1 0,0 0 0,0 1 1,0-1-1,-1 0 0,1 1 0,0 0 1,0 0-1,0 0 0,0-1 0,0 1 0,1 0 1,2 0-1,-1 1-3693</inkml:trace>
+  <inkml:trace contextRef="#ctx0" brushRef="#br0" timeOffset="1046.64">1104 376 2321,'-21'27'6414,"45"-43"-4968,10-11-1409,-1-1 0,42-49 1,-65 65-94,14-19-88,-21 27 154,-1 0 0,0 0 0,0 0 1,0-1-1,1-7 0,-3 12-2,0 0-1,0-1 1,0 1 0,0 0-1,0 0 1,0-1 0,0 1-1,1 0 1,-1 0-1,-1-1 1,1 1 0,0 0-1,0-1 1,0 1 0,0 0-1,0 0 1,0-1 0,0 1-1,0 0 1,0 0 0,-1 0-1,1-1 1,0 1 0,0 0-1,0 0 1,-1-1-1,1 1 1,-1 0 0,1 0-1,0-1 1,-1 1 6,0 0 1,1 1-1,-1-1 0,0 0 0,1 0 1,-1 0-1,0 0 0,1 1 1,-1-1-1,1 0 0,-1 0 0,0 1 1,1-1-1,0 0 0,-2 1 1,-18 15 266,-5 14-22,1 0 0,-20 39-1,34-54-204,2-3-24,3-5-18,1 0 0,-1 1 1,1-1-1,1 0 0,1 0 0,0 1 1,-1 7-1,3-14-18,-1 0 0,1 0 1,0-1-1,1 1 0,-1 0 1,0 0-1,0 0 1,0-1-1,0 1 0,1-1 1,-1 1-1,0 0 0,1-1 1,0 1-1,-1 0 0,1 0 1,0-1-1,1 2 0,-2-2-8,1 0 1,0 1-1,0-1 0,-1 0 0,2 0 0,-2 0 0,1 0 0,0 0 0,0 1 1,0-1-1,0 0 0,-1 0 0,2 0 0,-2 0 0,2 0 0,-2 0 1,1-1-1,1 1 0,2-1-60,1 0 0,-1 0 1,0 0-1,0-1 0,0 1 1,0-1-1,6-3 0,4-4-511,-7 5 627,0-1 0,9-3-1,-14 7-437,-1 0-1,1 1 0,0-1 0,0 0 0,0 1 1,0-1-1,-1 0 0,1 1 0,0 0 1,0 0-1,0 0 0,0-1 0,0 1 0,1 0 1,2 0-1,-1 1-3693</inkml:trace>
   <inkml:trace contextRef="#ctx0" brushRef="#br0" timeOffset="1600.34">1415 243 8532,'-7'6'1761,"-2"2"-32,-1 0-1553,3 3-192,-1 1-64,0-1-81,0 1-31,1 0-80,0-1-176,2-1-528,-2-2-513,2 0-176,0-3-928,0-1-1713</inkml:trace>
   <inkml:trace contextRef="#ctx0" brushRef="#br0" timeOffset="1947.61">1489 174 8180,'4'-6'1600,"-1"2"-95,-3 0-1633,1 2-416</inkml:trace>
   <inkml:trace contextRef="#ctx0" brushRef="#br0" timeOffset="2402.49">1421 323 7780,'0'0'53,"0"0"1,0 0-1,0 0 1,0 0-1,0 0 1,-1 0-1,1 0 1,0 0-1,0 0 1,0 0-1,0 0 1,-1 0-1,1 0 1,0 0-1,0 0 1,0 0 0,0 0-1,0 0 1,0 0-1,0 0 1,0 0-1,0 0 1,0 0-1,-1 0 1,1 0-1,0 0 1,0 0-1,0 0 1,0 0-1,0 0 1,-1 0-1,1 0 1,0 0-1,0-1 1,0 1 0,0 0-1,0 0 1,0 0-1,0 0 1,0 0-1,0 0 1,0 0-1,0 0 1,0 0-1,0 0 1,0 0-1,0 0 1,0-1-1,0 1 1,0 0-1,0 0 1,0 0-1,0 0 1,0 0 0,0 0-1,0 0 1,0 0-1,0 0 1,0 0-1,0 0 1,8-5 443,13-4-1002,-7 4 379,0-1-1,-1-1 1,0 1 0,0-1 0,-1 0-1,-1-1 1,1-1 0,15-14 0,-24 21 582,-2 3-135,-1 6 18,-6 12-168,6-18-143,-3 9-41,1-2 32,-1-1-1,0 1 1,-5 8-1,7-15-61,0 0 0,0 1 0,0-1-1,0 0 1,0 0 0,0 1 0,0-1 0,-1 0 0,1 0 0,-1 0 0,0 0-1,1 0 1,-1 0 0,1 0 0,-1-1 0,0 1 0,0 0 0,0 0 0,0-1-1,0 1 1,0-1 0,0 1 0,-3-1 0,4 0-176,0 0 0,0 0 0,-1 0 0,1-1 0,0 1 1,-1 0-1,1-1 0,0 1 0,0 0 0,0 0 0,0-1 0,-1 0 0,2 1 0,-2-1 0,1 1 0,0-1 0,1 1 1,-1-1-1,0 0 0,0 1 0,1-1 0,-2 0 0,2 0 0,0 1 0,-1-1 0,0 0 0,1 0 0,0 0 0,-1 0 1,1 0-1,0 0 0,-1 1 0,1-1 0,0 0 0,1-1 0,-1-5-2142</inkml:trace>

</xml_diff>